<commit_message>
Changed the DB schema
</commit_message>
<xml_diff>
--- a/СпорткомплексРС.docx
+++ b/СпорткомплексРС.docx
@@ -91,6 +91,28 @@
           <w:sz w:val="28"/>
           <w:szCs w:val="28"/>
         </w:rPr>
+        <w:t>Юзер</w:t>
+      </w:r>
+    </w:p>
+    <w:p>
+      <w:pPr>
+        <w:pStyle w:val="a3"/>
+        <w:numPr>
+          <w:ilvl w:val="0"/>
+          <w:numId w:val="1"/>
+        </w:numPr>
+        <w:rPr>
+          <w:rFonts w:ascii="Arial" w:hAnsi="Arial" w:cs="Arial"/>
+          <w:sz w:val="28"/>
+          <w:szCs w:val="28"/>
+        </w:rPr>
+      </w:pPr>
+      <w:r>
+        <w:rPr>
+          <w:rFonts w:ascii="Arial" w:hAnsi="Arial" w:cs="Arial"/>
+          <w:sz w:val="28"/>
+          <w:szCs w:val="28"/>
+        </w:rPr>
         <w:t>Клиент</w:t>
       </w:r>
     </w:p>
@@ -356,6 +378,157 @@
           <w:sz w:val="28"/>
           <w:szCs w:val="28"/>
         </w:rPr>
+        <w:t>Юзер</w:t>
+      </w:r>
+    </w:p>
+    <w:p>
+      <w:pPr>
+        <w:pStyle w:val="a3"/>
+        <w:numPr>
+          <w:ilvl w:val="0"/>
+          <w:numId w:val="13"/>
+        </w:numPr>
+        <w:rPr>
+          <w:rFonts w:ascii="Arial" w:hAnsi="Arial" w:cs="Arial"/>
+          <w:b/>
+          <w:sz w:val="28"/>
+          <w:szCs w:val="28"/>
+        </w:rPr>
+      </w:pPr>
+      <w:r>
+        <w:rPr>
+          <w:rFonts w:ascii="Arial" w:hAnsi="Arial" w:cs="Arial"/>
+          <w:sz w:val="28"/>
+          <w:szCs w:val="28"/>
+          <w:lang w:val="en-US"/>
+        </w:rPr>
+        <w:t>ID</w:t>
+      </w:r>
+    </w:p>
+    <w:p>
+      <w:pPr>
+        <w:pStyle w:val="a3"/>
+        <w:numPr>
+          <w:ilvl w:val="0"/>
+          <w:numId w:val="13"/>
+        </w:numPr>
+        <w:rPr>
+          <w:rFonts w:ascii="Arial" w:hAnsi="Arial" w:cs="Arial"/>
+          <w:b/>
+          <w:sz w:val="28"/>
+          <w:szCs w:val="28"/>
+        </w:rPr>
+      </w:pPr>
+      <w:r>
+        <w:rPr>
+          <w:rFonts w:ascii="Arial" w:hAnsi="Arial" w:cs="Arial"/>
+          <w:sz w:val="28"/>
+          <w:szCs w:val="28"/>
+          <w:lang w:val="en-US"/>
+        </w:rPr>
+        <w:t>Username</w:t>
+      </w:r>
+    </w:p>
+    <w:p>
+      <w:pPr>
+        <w:pStyle w:val="a3"/>
+        <w:numPr>
+          <w:ilvl w:val="0"/>
+          <w:numId w:val="13"/>
+        </w:numPr>
+        <w:rPr>
+          <w:rFonts w:ascii="Arial" w:hAnsi="Arial" w:cs="Arial"/>
+          <w:b/>
+          <w:sz w:val="28"/>
+          <w:szCs w:val="28"/>
+        </w:rPr>
+      </w:pPr>
+      <w:r>
+        <w:rPr>
+          <w:rFonts w:ascii="Arial" w:hAnsi="Arial" w:cs="Arial"/>
+          <w:sz w:val="28"/>
+          <w:szCs w:val="28"/>
+          <w:lang w:val="en-US"/>
+        </w:rPr>
+        <w:t>Password</w:t>
+      </w:r>
+    </w:p>
+    <w:p>
+      <w:pPr>
+        <w:pStyle w:val="a3"/>
+        <w:numPr>
+          <w:ilvl w:val="0"/>
+          <w:numId w:val="13"/>
+        </w:numPr>
+        <w:rPr>
+          <w:rFonts w:ascii="Arial" w:hAnsi="Arial" w:cs="Arial"/>
+          <w:b/>
+          <w:sz w:val="28"/>
+          <w:szCs w:val="28"/>
+        </w:rPr>
+      </w:pPr>
+      <w:r>
+        <w:rPr>
+          <w:rFonts w:ascii="Arial" w:hAnsi="Arial" w:cs="Arial"/>
+          <w:sz w:val="28"/>
+          <w:szCs w:val="28"/>
+          <w:lang w:val="en-US"/>
+        </w:rPr>
+        <w:t>Role</w:t>
+      </w:r>
+    </w:p>
+    <w:p>
+      <w:pPr>
+        <w:pStyle w:val="a3"/>
+        <w:numPr>
+          <w:ilvl w:val="0"/>
+          <w:numId w:val="13"/>
+        </w:numPr>
+        <w:rPr>
+          <w:rFonts w:ascii="Arial" w:hAnsi="Arial" w:cs="Arial"/>
+          <w:b/>
+          <w:sz w:val="28"/>
+          <w:szCs w:val="28"/>
+        </w:rPr>
+      </w:pPr>
+      <w:proofErr w:type="spellStart"/>
+      <w:r>
+        <w:rPr>
+          <w:rFonts w:ascii="Arial" w:hAnsi="Arial" w:cs="Arial"/>
+          <w:sz w:val="28"/>
+          <w:szCs w:val="28"/>
+          <w:lang w:val="en-US"/>
+        </w:rPr>
+        <w:t>PersonId</w:t>
+      </w:r>
+      <w:proofErr w:type="spellEnd"/>
+    </w:p>
+    <w:p>
+      <w:pPr>
+        <w:rPr>
+          <w:rFonts w:ascii="Arial" w:hAnsi="Arial" w:cs="Arial"/>
+          <w:b/>
+          <w:sz w:val="28"/>
+          <w:szCs w:val="28"/>
+        </w:rPr>
+      </w:pPr>
+    </w:p>
+    <w:p>
+      <w:pPr>
+        <w:rPr>
+          <w:rFonts w:ascii="Arial" w:hAnsi="Arial" w:cs="Arial"/>
+          <w:b/>
+          <w:sz w:val="28"/>
+          <w:szCs w:val="28"/>
+        </w:rPr>
+      </w:pPr>
+      <w:r>
+        <w:rPr>
+          <w:rFonts w:ascii="Arial" w:hAnsi="Arial" w:cs="Arial"/>
+          <w:b/>
+          <w:sz w:val="28"/>
+          <w:szCs w:val="28"/>
+        </w:rPr>
         <w:t>Клиент</w:t>
       </w:r>
     </w:p>
@@ -402,7 +575,7 @@
           <w:szCs w:val="28"/>
           <w:lang w:val="en-US"/>
         </w:rPr>
-        <w:t>Username</w:t>
+        <w:t>Name</w:t>
       </w:r>
     </w:p>
     <w:p>
@@ -425,7 +598,7 @@
           <w:szCs w:val="28"/>
           <w:lang w:val="en-US"/>
         </w:rPr>
-        <w:t>Password</w:t>
+        <w:t>Surname</w:t>
       </w:r>
     </w:p>
     <w:p>
@@ -441,6 +614,143 @@
           <w:szCs w:val="28"/>
         </w:rPr>
       </w:pPr>
+      <w:proofErr w:type="spellStart"/>
+      <w:r>
+        <w:rPr>
+          <w:rFonts w:ascii="Arial" w:hAnsi="Arial" w:cs="Arial"/>
+          <w:sz w:val="28"/>
+          <w:szCs w:val="28"/>
+          <w:lang w:val="en-US"/>
+        </w:rPr>
+        <w:t>PhoneNumber</w:t>
+      </w:r>
+      <w:proofErr w:type="spellEnd"/>
+    </w:p>
+    <w:p>
+      <w:pPr>
+        <w:pStyle w:val="a3"/>
+        <w:numPr>
+          <w:ilvl w:val="0"/>
+          <w:numId w:val="2"/>
+        </w:numPr>
+        <w:rPr>
+          <w:rFonts w:ascii="Arial" w:hAnsi="Arial" w:cs="Arial"/>
+          <w:sz w:val="28"/>
+          <w:szCs w:val="28"/>
+        </w:rPr>
+      </w:pPr>
+      <w:proofErr w:type="spellStart"/>
+      <w:r>
+        <w:rPr>
+          <w:rFonts w:ascii="Arial" w:hAnsi="Arial" w:cs="Arial"/>
+          <w:sz w:val="28"/>
+          <w:szCs w:val="28"/>
+          <w:lang w:val="en-US"/>
+        </w:rPr>
+        <w:t>Client</w:t>
+      </w:r>
+      <w:r>
+        <w:rPr>
+          <w:rFonts w:ascii="Arial" w:hAnsi="Arial" w:cs="Arial"/>
+          <w:sz w:val="28"/>
+          <w:szCs w:val="28"/>
+          <w:lang w:val="en-US"/>
+        </w:rPr>
+        <w:t>SeasonTicket</w:t>
+      </w:r>
+      <w:r>
+        <w:rPr>
+          <w:rFonts w:ascii="Arial" w:hAnsi="Arial" w:cs="Arial"/>
+          <w:sz w:val="28"/>
+          <w:szCs w:val="28"/>
+          <w:lang w:val="en-US"/>
+        </w:rPr>
+        <w:t>s</w:t>
+      </w:r>
+      <w:proofErr w:type="spellEnd"/>
+    </w:p>
+    <w:p>
+      <w:pPr>
+        <w:pStyle w:val="a3"/>
+        <w:numPr>
+          <w:ilvl w:val="0"/>
+          <w:numId w:val="2"/>
+        </w:numPr>
+        <w:rPr>
+          <w:rFonts w:ascii="Arial" w:hAnsi="Arial" w:cs="Arial"/>
+          <w:sz w:val="28"/>
+          <w:szCs w:val="28"/>
+        </w:rPr>
+      </w:pPr>
+      <w:proofErr w:type="spellStart"/>
+      <w:r>
+        <w:rPr>
+          <w:rFonts w:ascii="Arial" w:hAnsi="Arial" w:cs="Arial"/>
+          <w:sz w:val="28"/>
+          <w:szCs w:val="28"/>
+          <w:lang w:val="en-US"/>
+        </w:rPr>
+        <w:t>ClientTrainings</w:t>
+      </w:r>
+      <w:proofErr w:type="spellEnd"/>
+    </w:p>
+    <w:p>
+      <w:pPr>
+        <w:rPr>
+          <w:rFonts w:ascii="Arial" w:hAnsi="Arial" w:cs="Arial"/>
+          <w:b/>
+          <w:sz w:val="28"/>
+          <w:szCs w:val="28"/>
+        </w:rPr>
+      </w:pPr>
+      <w:r>
+        <w:rPr>
+          <w:rFonts w:ascii="Arial" w:hAnsi="Arial" w:cs="Arial"/>
+          <w:b/>
+          <w:sz w:val="28"/>
+          <w:szCs w:val="28"/>
+        </w:rPr>
+        <w:t>Абонемент</w:t>
+      </w:r>
+    </w:p>
+    <w:p>
+      <w:pPr>
+        <w:pStyle w:val="a3"/>
+        <w:numPr>
+          <w:ilvl w:val="0"/>
+          <w:numId w:val="3"/>
+        </w:numPr>
+        <w:rPr>
+          <w:rFonts w:ascii="Arial" w:hAnsi="Arial" w:cs="Arial"/>
+          <w:b/>
+          <w:sz w:val="28"/>
+          <w:szCs w:val="28"/>
+        </w:rPr>
+      </w:pPr>
+      <w:r>
+        <w:rPr>
+          <w:rFonts w:ascii="Arial" w:hAnsi="Arial" w:cs="Arial"/>
+          <w:sz w:val="28"/>
+          <w:szCs w:val="28"/>
+          <w:lang w:val="en-US"/>
+        </w:rPr>
+        <w:t>ID</w:t>
+      </w:r>
+    </w:p>
+    <w:p>
+      <w:pPr>
+        <w:pStyle w:val="a3"/>
+        <w:numPr>
+          <w:ilvl w:val="0"/>
+          <w:numId w:val="3"/>
+        </w:numPr>
+        <w:rPr>
+          <w:rFonts w:ascii="Arial" w:hAnsi="Arial" w:cs="Arial"/>
+          <w:b/>
+          <w:sz w:val="28"/>
+          <w:szCs w:val="28"/>
+        </w:rPr>
+      </w:pPr>
       <w:r>
         <w:rPr>
           <w:rFonts w:ascii="Arial" w:hAnsi="Arial" w:cs="Arial"/>
@@ -456,10 +766,649 @@
         <w:pStyle w:val="a3"/>
         <w:numPr>
           <w:ilvl w:val="0"/>
-          <w:numId w:val="2"/>
-        </w:numPr>
-        <w:rPr>
-          <w:rFonts w:ascii="Arial" w:hAnsi="Arial" w:cs="Arial"/>
+          <w:numId w:val="3"/>
+        </w:numPr>
+        <w:rPr>
+          <w:rFonts w:ascii="Arial" w:hAnsi="Arial" w:cs="Arial"/>
+          <w:b/>
+          <w:sz w:val="28"/>
+          <w:szCs w:val="28"/>
+        </w:rPr>
+      </w:pPr>
+      <w:r>
+        <w:rPr>
+          <w:rFonts w:ascii="Arial" w:hAnsi="Arial" w:cs="Arial"/>
+          <w:sz w:val="28"/>
+          <w:szCs w:val="28"/>
+          <w:lang w:val="en-US"/>
+        </w:rPr>
+        <w:t>Type</w:t>
+      </w:r>
+    </w:p>
+    <w:p>
+      <w:pPr>
+        <w:pStyle w:val="a3"/>
+        <w:numPr>
+          <w:ilvl w:val="0"/>
+          <w:numId w:val="3"/>
+        </w:numPr>
+        <w:rPr>
+          <w:rFonts w:ascii="Arial" w:hAnsi="Arial" w:cs="Arial"/>
+          <w:sz w:val="28"/>
+          <w:szCs w:val="28"/>
+        </w:rPr>
+      </w:pPr>
+      <w:r>
+        <w:rPr>
+          <w:rFonts w:ascii="Arial" w:hAnsi="Arial" w:cs="Arial"/>
+          <w:sz w:val="28"/>
+          <w:szCs w:val="28"/>
+          <w:lang w:val="en-US"/>
+        </w:rPr>
+        <w:t>A</w:t>
+      </w:r>
+      <w:proofErr w:type="spellStart"/>
+      <w:r>
+        <w:rPr>
+          <w:rFonts w:ascii="Arial" w:hAnsi="Arial" w:cs="Arial"/>
+          <w:sz w:val="28"/>
+          <w:szCs w:val="28"/>
+        </w:rPr>
+        <w:t>vailable</w:t>
+      </w:r>
+      <w:proofErr w:type="spellEnd"/>
+      <w:r>
+        <w:rPr>
+          <w:rFonts w:ascii="Arial" w:hAnsi="Arial" w:cs="Arial"/>
+          <w:sz w:val="28"/>
+          <w:szCs w:val="28"/>
+          <w:lang w:val="en-US"/>
+        </w:rPr>
+        <w:t>V</w:t>
+      </w:r>
+      <w:proofErr w:type="spellStart"/>
+      <w:r>
+        <w:rPr>
+          <w:rFonts w:ascii="Arial" w:hAnsi="Arial" w:cs="Arial"/>
+          <w:sz w:val="28"/>
+          <w:szCs w:val="28"/>
+        </w:rPr>
+        <w:t>isits</w:t>
+      </w:r>
+      <w:proofErr w:type="spellEnd"/>
+    </w:p>
+    <w:p>
+      <w:pPr>
+        <w:pStyle w:val="a3"/>
+        <w:numPr>
+          <w:ilvl w:val="0"/>
+          <w:numId w:val="3"/>
+        </w:numPr>
+        <w:rPr>
+          <w:rFonts w:ascii="Arial" w:hAnsi="Arial" w:cs="Arial"/>
+          <w:sz w:val="28"/>
+          <w:szCs w:val="28"/>
+        </w:rPr>
+      </w:pPr>
+      <w:r>
+        <w:rPr>
+          <w:rFonts w:ascii="Arial" w:hAnsi="Arial" w:cs="Arial"/>
+          <w:sz w:val="28"/>
+          <w:szCs w:val="28"/>
+          <w:lang w:val="en-US"/>
+        </w:rPr>
+        <w:lastRenderedPageBreak/>
+        <w:t>Price</w:t>
+      </w:r>
+    </w:p>
+    <w:p>
+      <w:pPr>
+        <w:pStyle w:val="a3"/>
+        <w:numPr>
+          <w:ilvl w:val="0"/>
+          <w:numId w:val="3"/>
+        </w:numPr>
+        <w:rPr>
+          <w:rFonts w:ascii="Arial" w:hAnsi="Arial" w:cs="Arial"/>
+          <w:sz w:val="28"/>
+          <w:szCs w:val="28"/>
+        </w:rPr>
+      </w:pPr>
+      <w:proofErr w:type="spellStart"/>
+      <w:r>
+        <w:rPr>
+          <w:rFonts w:ascii="Arial" w:hAnsi="Arial" w:cs="Arial"/>
+          <w:sz w:val="28"/>
+          <w:szCs w:val="28"/>
+          <w:lang w:val="en-US"/>
+        </w:rPr>
+        <w:t>ClientSeasonTickets</w:t>
+      </w:r>
+      <w:proofErr w:type="spellEnd"/>
+    </w:p>
+    <w:p>
+      <w:pPr>
+        <w:rPr>
+          <w:rFonts w:ascii="Arial" w:hAnsi="Arial" w:cs="Arial"/>
+          <w:sz w:val="28"/>
+          <w:szCs w:val="28"/>
+        </w:rPr>
+      </w:pPr>
+      <w:r>
+        <w:rPr>
+          <w:rFonts w:ascii="Arial" w:hAnsi="Arial" w:cs="Arial"/>
+          <w:b/>
+          <w:sz w:val="28"/>
+          <w:szCs w:val="28"/>
+        </w:rPr>
+        <w:t>Абонементы</w:t>
+      </w:r>
+      <w:r>
+        <w:rPr>
+          <w:rFonts w:ascii="Arial" w:hAnsi="Arial" w:cs="Arial"/>
+          <w:sz w:val="28"/>
+          <w:szCs w:val="28"/>
+        </w:rPr>
+        <w:t xml:space="preserve"> </w:t>
+      </w:r>
+      <w:r>
+        <w:rPr>
+          <w:rFonts w:ascii="Arial" w:hAnsi="Arial" w:cs="Arial"/>
+          <w:b/>
+          <w:sz w:val="28"/>
+          <w:szCs w:val="28"/>
+        </w:rPr>
+        <w:t>клиентов</w:t>
+      </w:r>
+    </w:p>
+    <w:p>
+      <w:pPr>
+        <w:pStyle w:val="a3"/>
+        <w:numPr>
+          <w:ilvl w:val="0"/>
+          <w:numId w:val="6"/>
+        </w:numPr>
+        <w:rPr>
+          <w:rFonts w:ascii="Arial" w:hAnsi="Arial" w:cs="Arial"/>
+          <w:sz w:val="28"/>
+          <w:szCs w:val="28"/>
+        </w:rPr>
+      </w:pPr>
+      <w:r>
+        <w:rPr>
+          <w:rFonts w:ascii="Arial" w:hAnsi="Arial" w:cs="Arial"/>
+          <w:sz w:val="28"/>
+          <w:szCs w:val="28"/>
+          <w:lang w:val="en-US"/>
+        </w:rPr>
+        <w:t>ID</w:t>
+      </w:r>
+    </w:p>
+    <w:p>
+      <w:pPr>
+        <w:pStyle w:val="a3"/>
+        <w:numPr>
+          <w:ilvl w:val="0"/>
+          <w:numId w:val="6"/>
+        </w:numPr>
+        <w:rPr>
+          <w:rFonts w:ascii="Arial" w:hAnsi="Arial" w:cs="Arial"/>
+          <w:sz w:val="28"/>
+          <w:szCs w:val="28"/>
+        </w:rPr>
+      </w:pPr>
+      <w:r>
+        <w:rPr>
+          <w:rFonts w:ascii="Arial" w:hAnsi="Arial" w:cs="Arial"/>
+          <w:sz w:val="28"/>
+          <w:szCs w:val="28"/>
+          <w:lang w:val="en-US"/>
+        </w:rPr>
+        <w:t>SeasonTicket</w:t>
+      </w:r>
+    </w:p>
+    <w:p>
+      <w:pPr>
+        <w:pStyle w:val="a3"/>
+        <w:numPr>
+          <w:ilvl w:val="0"/>
+          <w:numId w:val="6"/>
+        </w:numPr>
+        <w:rPr>
+          <w:rFonts w:ascii="Arial" w:hAnsi="Arial" w:cs="Arial"/>
+          <w:sz w:val="28"/>
+          <w:szCs w:val="28"/>
+        </w:rPr>
+      </w:pPr>
+      <w:proofErr w:type="spellStart"/>
+      <w:r>
+        <w:rPr>
+          <w:rFonts w:ascii="Arial" w:hAnsi="Arial" w:cs="Arial"/>
+          <w:sz w:val="28"/>
+          <w:szCs w:val="28"/>
+          <w:lang w:val="en-US"/>
+        </w:rPr>
+        <w:t>SeasonTicketID</w:t>
+      </w:r>
+      <w:proofErr w:type="spellEnd"/>
+    </w:p>
+    <w:p>
+      <w:pPr>
+        <w:pStyle w:val="a3"/>
+        <w:numPr>
+          <w:ilvl w:val="0"/>
+          <w:numId w:val="6"/>
+        </w:numPr>
+        <w:rPr>
+          <w:rFonts w:ascii="Arial" w:hAnsi="Arial" w:cs="Arial"/>
+          <w:sz w:val="28"/>
+          <w:szCs w:val="28"/>
+        </w:rPr>
+      </w:pPr>
+      <w:r>
+        <w:rPr>
+          <w:rFonts w:ascii="Arial" w:hAnsi="Arial" w:cs="Arial"/>
+          <w:sz w:val="28"/>
+          <w:szCs w:val="28"/>
+          <w:lang w:val="en-US"/>
+        </w:rPr>
+        <w:t>Client</w:t>
+      </w:r>
+    </w:p>
+    <w:p>
+      <w:pPr>
+        <w:pStyle w:val="a3"/>
+        <w:numPr>
+          <w:ilvl w:val="0"/>
+          <w:numId w:val="6"/>
+        </w:numPr>
+        <w:rPr>
+          <w:rFonts w:ascii="Arial" w:hAnsi="Arial" w:cs="Arial"/>
+          <w:sz w:val="28"/>
+          <w:szCs w:val="28"/>
+        </w:rPr>
+      </w:pPr>
+      <w:proofErr w:type="spellStart"/>
+      <w:r>
+        <w:rPr>
+          <w:rFonts w:ascii="Arial" w:hAnsi="Arial" w:cs="Arial"/>
+          <w:sz w:val="28"/>
+          <w:szCs w:val="28"/>
+          <w:lang w:val="en-US"/>
+        </w:rPr>
+        <w:t>ClientID</w:t>
+      </w:r>
+      <w:proofErr w:type="spellEnd"/>
+    </w:p>
+    <w:p>
+      <w:pPr>
+        <w:pStyle w:val="a3"/>
+        <w:numPr>
+          <w:ilvl w:val="0"/>
+          <w:numId w:val="6"/>
+        </w:numPr>
+        <w:rPr>
+          <w:rFonts w:ascii="Arial" w:hAnsi="Arial" w:cs="Arial"/>
+          <w:sz w:val="28"/>
+          <w:szCs w:val="28"/>
+        </w:rPr>
+      </w:pPr>
+      <w:r>
+        <w:rPr>
+          <w:rFonts w:ascii="Arial" w:hAnsi="Arial" w:cs="Arial"/>
+          <w:sz w:val="28"/>
+          <w:szCs w:val="28"/>
+          <w:lang w:val="en-US"/>
+        </w:rPr>
+        <w:t>Coach</w:t>
+      </w:r>
+    </w:p>
+    <w:p>
+      <w:pPr>
+        <w:pStyle w:val="a3"/>
+        <w:numPr>
+          <w:ilvl w:val="0"/>
+          <w:numId w:val="6"/>
+        </w:numPr>
+        <w:rPr>
+          <w:rFonts w:ascii="Arial" w:hAnsi="Arial" w:cs="Arial"/>
+          <w:sz w:val="28"/>
+          <w:szCs w:val="28"/>
+        </w:rPr>
+      </w:pPr>
+      <w:proofErr w:type="spellStart"/>
+      <w:r>
+        <w:rPr>
+          <w:rFonts w:ascii="Arial" w:hAnsi="Arial" w:cs="Arial"/>
+          <w:sz w:val="28"/>
+          <w:szCs w:val="28"/>
+          <w:lang w:val="en-US"/>
+        </w:rPr>
+        <w:t>CoachID</w:t>
+      </w:r>
+      <w:proofErr w:type="spellEnd"/>
+    </w:p>
+    <w:p>
+      <w:pPr>
+        <w:pStyle w:val="a3"/>
+        <w:numPr>
+          <w:ilvl w:val="0"/>
+          <w:numId w:val="6"/>
+        </w:numPr>
+        <w:rPr>
+          <w:rFonts w:ascii="Arial" w:hAnsi="Arial" w:cs="Arial"/>
+          <w:sz w:val="28"/>
+          <w:szCs w:val="28"/>
+        </w:rPr>
+      </w:pPr>
+      <w:r>
+        <w:rPr>
+          <w:rFonts w:ascii="Arial" w:hAnsi="Arial" w:cs="Arial"/>
+          <w:sz w:val="28"/>
+          <w:szCs w:val="28"/>
+          <w:lang w:val="en-US"/>
+        </w:rPr>
+        <w:t>Section</w:t>
+      </w:r>
+    </w:p>
+    <w:p>
+      <w:pPr>
+        <w:pStyle w:val="a3"/>
+        <w:numPr>
+          <w:ilvl w:val="0"/>
+          <w:numId w:val="6"/>
+        </w:numPr>
+        <w:rPr>
+          <w:rFonts w:ascii="Arial" w:hAnsi="Arial" w:cs="Arial"/>
+          <w:sz w:val="28"/>
+          <w:szCs w:val="28"/>
+        </w:rPr>
+      </w:pPr>
+      <w:proofErr w:type="spellStart"/>
+      <w:r>
+        <w:rPr>
+          <w:rFonts w:ascii="Arial" w:hAnsi="Arial" w:cs="Arial"/>
+          <w:sz w:val="28"/>
+          <w:szCs w:val="28"/>
+          <w:lang w:val="en-US"/>
+        </w:rPr>
+        <w:t>SectionID</w:t>
+      </w:r>
+      <w:proofErr w:type="spellEnd"/>
+    </w:p>
+    <w:p>
+      <w:pPr>
+        <w:pStyle w:val="a3"/>
+        <w:numPr>
+          <w:ilvl w:val="0"/>
+          <w:numId w:val="6"/>
+        </w:numPr>
+        <w:rPr>
+          <w:rFonts w:ascii="Arial" w:hAnsi="Arial" w:cs="Arial"/>
+          <w:sz w:val="28"/>
+          <w:szCs w:val="28"/>
+        </w:rPr>
+      </w:pPr>
+      <w:r>
+        <w:rPr>
+          <w:rFonts w:ascii="Arial" w:hAnsi="Arial" w:cs="Arial"/>
+          <w:sz w:val="28"/>
+          <w:szCs w:val="28"/>
+          <w:lang w:val="en-US"/>
+        </w:rPr>
+        <w:t>Gym</w:t>
+      </w:r>
+    </w:p>
+    <w:p>
+      <w:pPr>
+        <w:pStyle w:val="a3"/>
+        <w:numPr>
+          <w:ilvl w:val="0"/>
+          <w:numId w:val="6"/>
+        </w:numPr>
+        <w:rPr>
+          <w:rFonts w:ascii="Arial" w:hAnsi="Arial" w:cs="Arial"/>
+          <w:sz w:val="28"/>
+          <w:szCs w:val="28"/>
+        </w:rPr>
+      </w:pPr>
+      <w:proofErr w:type="spellStart"/>
+      <w:r>
+        <w:rPr>
+          <w:rFonts w:ascii="Arial" w:hAnsi="Arial" w:cs="Arial"/>
+          <w:sz w:val="28"/>
+          <w:szCs w:val="28"/>
+          <w:lang w:val="en-US"/>
+        </w:rPr>
+        <w:t>GymID</w:t>
+      </w:r>
+      <w:proofErr w:type="spellEnd"/>
+    </w:p>
+    <w:p>
+      <w:pPr>
+        <w:pStyle w:val="a3"/>
+        <w:numPr>
+          <w:ilvl w:val="0"/>
+          <w:numId w:val="6"/>
+        </w:numPr>
+        <w:rPr>
+          <w:rFonts w:ascii="Arial" w:hAnsi="Arial" w:cs="Arial"/>
+          <w:sz w:val="28"/>
+          <w:szCs w:val="28"/>
+        </w:rPr>
+      </w:pPr>
+      <w:r>
+        <w:rPr>
+          <w:rFonts w:ascii="Arial" w:hAnsi="Arial" w:cs="Arial"/>
+          <w:sz w:val="28"/>
+          <w:szCs w:val="28"/>
+          <w:lang w:val="en-US"/>
+        </w:rPr>
+        <w:t>Group</w:t>
+      </w:r>
+    </w:p>
+    <w:p>
+      <w:pPr>
+        <w:pStyle w:val="a3"/>
+        <w:numPr>
+          <w:ilvl w:val="0"/>
+          <w:numId w:val="6"/>
+        </w:numPr>
+        <w:rPr>
+          <w:rFonts w:ascii="Arial" w:hAnsi="Arial" w:cs="Arial"/>
+          <w:sz w:val="28"/>
+          <w:szCs w:val="28"/>
+        </w:rPr>
+      </w:pPr>
+      <w:proofErr w:type="spellStart"/>
+      <w:r>
+        <w:rPr>
+          <w:rFonts w:ascii="Arial" w:hAnsi="Arial" w:cs="Arial"/>
+          <w:sz w:val="28"/>
+          <w:szCs w:val="28"/>
+          <w:lang w:val="en-US"/>
+        </w:rPr>
+        <w:t>GroupID</w:t>
+      </w:r>
+      <w:proofErr w:type="spellEnd"/>
+    </w:p>
+    <w:p>
+      <w:pPr>
+        <w:pStyle w:val="a3"/>
+        <w:numPr>
+          <w:ilvl w:val="0"/>
+          <w:numId w:val="6"/>
+        </w:numPr>
+        <w:rPr>
+          <w:rFonts w:ascii="Arial" w:hAnsi="Arial" w:cs="Arial"/>
+          <w:sz w:val="28"/>
+          <w:szCs w:val="28"/>
+        </w:rPr>
+      </w:pPr>
+      <w:proofErr w:type="spellStart"/>
+      <w:r>
+        <w:rPr>
+          <w:rFonts w:ascii="Arial" w:hAnsi="Arial" w:cs="Arial"/>
+          <w:sz w:val="28"/>
+          <w:szCs w:val="28"/>
+          <w:lang w:val="en-US"/>
+        </w:rPr>
+        <w:t>ClientTrainings</w:t>
+      </w:r>
+      <w:proofErr w:type="spellEnd"/>
+    </w:p>
+    <w:p>
+      <w:pPr>
+        <w:pStyle w:val="a3"/>
+        <w:numPr>
+          <w:ilvl w:val="0"/>
+          <w:numId w:val="6"/>
+        </w:numPr>
+        <w:rPr>
+          <w:rFonts w:ascii="Arial" w:hAnsi="Arial" w:cs="Arial"/>
+          <w:sz w:val="28"/>
+          <w:szCs w:val="28"/>
+        </w:rPr>
+      </w:pPr>
+      <w:proofErr w:type="spellStart"/>
+      <w:r>
+        <w:rPr>
+          <w:rFonts w:ascii="Arial" w:hAnsi="Arial" w:cs="Arial"/>
+          <w:sz w:val="28"/>
+          <w:szCs w:val="28"/>
+          <w:lang w:val="en-US"/>
+        </w:rPr>
+        <w:t>StartDate</w:t>
+      </w:r>
+      <w:proofErr w:type="spellEnd"/>
+    </w:p>
+    <w:p>
+      <w:pPr>
+        <w:pStyle w:val="a3"/>
+        <w:numPr>
+          <w:ilvl w:val="0"/>
+          <w:numId w:val="6"/>
+        </w:numPr>
+        <w:rPr>
+          <w:rFonts w:ascii="Arial" w:hAnsi="Arial" w:cs="Arial"/>
+          <w:sz w:val="28"/>
+          <w:szCs w:val="28"/>
+        </w:rPr>
+      </w:pPr>
+      <w:proofErr w:type="spellStart"/>
+      <w:r>
+        <w:rPr>
+          <w:rFonts w:ascii="Arial" w:hAnsi="Arial" w:cs="Arial"/>
+          <w:sz w:val="28"/>
+          <w:szCs w:val="28"/>
+          <w:lang w:val="en-US"/>
+        </w:rPr>
+        <w:t>EndDate</w:t>
+      </w:r>
+      <w:proofErr w:type="spellEnd"/>
+    </w:p>
+    <w:p>
+      <w:pPr>
+        <w:pStyle w:val="a3"/>
+        <w:numPr>
+          <w:ilvl w:val="0"/>
+          <w:numId w:val="6"/>
+        </w:numPr>
+        <w:rPr>
+          <w:rFonts w:ascii="Arial" w:hAnsi="Arial" w:cs="Arial"/>
+          <w:sz w:val="28"/>
+          <w:szCs w:val="28"/>
+        </w:rPr>
+      </w:pPr>
+      <w:proofErr w:type="spellStart"/>
+      <w:r>
+        <w:rPr>
+          <w:rFonts w:ascii="Arial" w:hAnsi="Arial" w:cs="Arial"/>
+          <w:sz w:val="28"/>
+          <w:szCs w:val="28"/>
+          <w:lang w:val="en-US"/>
+        </w:rPr>
+        <w:t>VisitsNumber</w:t>
+      </w:r>
+      <w:proofErr w:type="spellEnd"/>
+    </w:p>
+    <w:p>
+      <w:pPr>
+        <w:rPr>
+          <w:rFonts w:ascii="Arial" w:hAnsi="Arial" w:cs="Arial"/>
+          <w:b/>
+          <w:sz w:val="28"/>
+          <w:szCs w:val="28"/>
+        </w:rPr>
+      </w:pPr>
+      <w:r>
+        <w:rPr>
+          <w:rFonts w:ascii="Arial" w:hAnsi="Arial" w:cs="Arial"/>
+          <w:b/>
+          <w:sz w:val="28"/>
+          <w:szCs w:val="28"/>
+        </w:rPr>
+        <w:t>Тренер</w:t>
+      </w:r>
+    </w:p>
+    <w:p>
+      <w:pPr>
+        <w:pStyle w:val="a3"/>
+        <w:numPr>
+          <w:ilvl w:val="0"/>
+          <w:numId w:val="4"/>
+        </w:numPr>
+        <w:rPr>
+          <w:rFonts w:ascii="Arial" w:hAnsi="Arial" w:cs="Arial"/>
+          <w:b/>
+          <w:sz w:val="28"/>
+          <w:szCs w:val="28"/>
+        </w:rPr>
+      </w:pPr>
+      <w:r>
+        <w:rPr>
+          <w:rFonts w:ascii="Arial" w:hAnsi="Arial" w:cs="Arial"/>
+          <w:sz w:val="28"/>
+          <w:szCs w:val="28"/>
+          <w:lang w:val="en-US"/>
+        </w:rPr>
+        <w:t>ID</w:t>
+      </w:r>
+    </w:p>
+    <w:p>
+      <w:pPr>
+        <w:pStyle w:val="a3"/>
+        <w:numPr>
+          <w:ilvl w:val="0"/>
+          <w:numId w:val="4"/>
+        </w:numPr>
+        <w:rPr>
+          <w:rFonts w:ascii="Arial" w:hAnsi="Arial" w:cs="Arial"/>
+          <w:b/>
+          <w:sz w:val="28"/>
+          <w:szCs w:val="28"/>
+        </w:rPr>
+      </w:pPr>
+      <w:r>
+        <w:rPr>
+          <w:rFonts w:ascii="Arial" w:hAnsi="Arial" w:cs="Arial"/>
+          <w:sz w:val="28"/>
+          <w:szCs w:val="28"/>
+          <w:lang w:val="en-US"/>
+        </w:rPr>
+        <w:t>Name</w:t>
+      </w:r>
+    </w:p>
+    <w:p>
+      <w:pPr>
+        <w:pStyle w:val="a3"/>
+        <w:numPr>
+          <w:ilvl w:val="0"/>
+          <w:numId w:val="4"/>
+        </w:numPr>
+        <w:rPr>
+          <w:rFonts w:ascii="Arial" w:hAnsi="Arial" w:cs="Arial"/>
+          <w:b/>
           <w:sz w:val="28"/>
           <w:szCs w:val="28"/>
         </w:rPr>
@@ -479,10 +1428,35 @@
         <w:pStyle w:val="a3"/>
         <w:numPr>
           <w:ilvl w:val="0"/>
-          <w:numId w:val="2"/>
-        </w:numPr>
-        <w:rPr>
-          <w:rFonts w:ascii="Arial" w:hAnsi="Arial" w:cs="Arial"/>
+          <w:numId w:val="4"/>
+        </w:numPr>
+        <w:rPr>
+          <w:rFonts w:ascii="Arial" w:hAnsi="Arial" w:cs="Arial"/>
+          <w:b/>
+          <w:sz w:val="28"/>
+          <w:szCs w:val="28"/>
+        </w:rPr>
+      </w:pPr>
+      <w:r>
+        <w:rPr>
+          <w:rFonts w:ascii="Arial" w:hAnsi="Arial" w:cs="Arial"/>
+          <w:sz w:val="28"/>
+          <w:szCs w:val="28"/>
+          <w:lang w:val="en-US"/>
+        </w:rPr>
+        <w:t>Section</w:t>
+      </w:r>
+    </w:p>
+    <w:p>
+      <w:pPr>
+        <w:pStyle w:val="a3"/>
+        <w:numPr>
+          <w:ilvl w:val="0"/>
+          <w:numId w:val="4"/>
+        </w:numPr>
+        <w:rPr>
+          <w:rFonts w:ascii="Arial" w:hAnsi="Arial" w:cs="Arial"/>
+          <w:b/>
           <w:sz w:val="28"/>
           <w:szCs w:val="28"/>
         </w:rPr>
@@ -495,6 +1469,82 @@
           <w:szCs w:val="28"/>
           <w:lang w:val="en-US"/>
         </w:rPr>
+        <w:t>SectionId</w:t>
+      </w:r>
+      <w:proofErr w:type="spellEnd"/>
+    </w:p>
+    <w:p>
+      <w:pPr>
+        <w:pStyle w:val="a3"/>
+        <w:numPr>
+          <w:ilvl w:val="0"/>
+          <w:numId w:val="4"/>
+        </w:numPr>
+        <w:rPr>
+          <w:rFonts w:ascii="Arial" w:hAnsi="Arial" w:cs="Arial"/>
+          <w:b/>
+          <w:sz w:val="28"/>
+          <w:szCs w:val="28"/>
+        </w:rPr>
+      </w:pPr>
+      <w:proofErr w:type="spellStart"/>
+      <w:r>
+        <w:rPr>
+          <w:rFonts w:ascii="Arial" w:hAnsi="Arial" w:cs="Arial"/>
+          <w:sz w:val="28"/>
+          <w:szCs w:val="28"/>
+          <w:lang w:val="en-US"/>
+        </w:rPr>
+        <w:t>PassportSeries</w:t>
+      </w:r>
+      <w:proofErr w:type="spellEnd"/>
+    </w:p>
+    <w:p>
+      <w:pPr>
+        <w:pStyle w:val="a3"/>
+        <w:numPr>
+          <w:ilvl w:val="0"/>
+          <w:numId w:val="4"/>
+        </w:numPr>
+        <w:rPr>
+          <w:rFonts w:ascii="Arial" w:hAnsi="Arial" w:cs="Arial"/>
+          <w:b/>
+          <w:sz w:val="28"/>
+          <w:szCs w:val="28"/>
+        </w:rPr>
+      </w:pPr>
+      <w:r>
+        <w:rPr>
+          <w:rFonts w:ascii="Arial" w:hAnsi="Arial" w:cs="Arial"/>
+          <w:sz w:val="28"/>
+          <w:szCs w:val="28"/>
+          <w:lang w:val="en-US"/>
+        </w:rPr>
+        <w:t>PassportNumber</w:t>
+      </w:r>
+    </w:p>
+    <w:p>
+      <w:pPr>
+        <w:pStyle w:val="a3"/>
+        <w:numPr>
+          <w:ilvl w:val="0"/>
+          <w:numId w:val="4"/>
+        </w:numPr>
+        <w:rPr>
+          <w:rFonts w:ascii="Arial" w:hAnsi="Arial" w:cs="Arial"/>
+          <w:b/>
+          <w:sz w:val="28"/>
+          <w:szCs w:val="28"/>
+        </w:rPr>
+      </w:pPr>
+      <w:proofErr w:type="spellStart"/>
+      <w:r>
+        <w:rPr>
+          <w:rFonts w:ascii="Arial" w:hAnsi="Arial" w:cs="Arial"/>
+          <w:sz w:val="28"/>
+          <w:szCs w:val="28"/>
+          <w:lang w:val="en-US"/>
+        </w:rPr>
         <w:t>PhoneNumber</w:t>
       </w:r>
       <w:proofErr w:type="spellEnd"/>
@@ -504,10 +1554,35 @@
         <w:pStyle w:val="a3"/>
         <w:numPr>
           <w:ilvl w:val="0"/>
-          <w:numId w:val="2"/>
-        </w:numPr>
-        <w:rPr>
-          <w:rFonts w:ascii="Arial" w:hAnsi="Arial" w:cs="Arial"/>
+          <w:numId w:val="4"/>
+        </w:numPr>
+        <w:rPr>
+          <w:rFonts w:ascii="Arial" w:hAnsi="Arial" w:cs="Arial"/>
+          <w:b/>
+          <w:sz w:val="28"/>
+          <w:szCs w:val="28"/>
+        </w:rPr>
+      </w:pPr>
+      <w:r>
+        <w:rPr>
+          <w:rFonts w:ascii="Arial" w:hAnsi="Arial" w:cs="Arial"/>
+          <w:sz w:val="28"/>
+          <w:szCs w:val="28"/>
+          <w:lang w:val="en-US"/>
+        </w:rPr>
+        <w:t>Contacts</w:t>
+      </w:r>
+    </w:p>
+    <w:p>
+      <w:pPr>
+        <w:pStyle w:val="a3"/>
+        <w:numPr>
+          <w:ilvl w:val="0"/>
+          <w:numId w:val="4"/>
+        </w:numPr>
+        <w:rPr>
+          <w:rFonts w:ascii="Arial" w:hAnsi="Arial" w:cs="Arial"/>
+          <w:b/>
           <w:sz w:val="28"/>
           <w:szCs w:val="28"/>
         </w:rPr>
@@ -520,8 +1595,603 @@
           <w:szCs w:val="28"/>
           <w:lang w:val="en-US"/>
         </w:rPr>
+        <w:t>ClientSeasonTickets</w:t>
+      </w:r>
+      <w:proofErr w:type="spellEnd"/>
+    </w:p>
+    <w:p>
+      <w:pPr>
+        <w:pStyle w:val="a3"/>
+        <w:numPr>
+          <w:ilvl w:val="0"/>
+          <w:numId w:val="4"/>
+        </w:numPr>
+        <w:rPr>
+          <w:rFonts w:ascii="Arial" w:hAnsi="Arial" w:cs="Arial"/>
+          <w:b/>
+          <w:sz w:val="28"/>
+          <w:szCs w:val="28"/>
+        </w:rPr>
+      </w:pPr>
+      <w:r>
+        <w:rPr>
+          <w:rFonts w:ascii="Arial" w:hAnsi="Arial" w:cs="Arial"/>
+          <w:sz w:val="28"/>
+          <w:szCs w:val="28"/>
+          <w:lang w:val="en-US"/>
+        </w:rPr>
+        <w:t>Groups</w:t>
+      </w:r>
+    </w:p>
+    <w:p>
+      <w:pPr>
+        <w:pStyle w:val="a3"/>
+        <w:numPr>
+          <w:ilvl w:val="0"/>
+          <w:numId w:val="4"/>
+        </w:numPr>
+        <w:rPr>
+          <w:rFonts w:ascii="Arial" w:hAnsi="Arial" w:cs="Arial"/>
+          <w:b/>
+          <w:sz w:val="28"/>
+          <w:szCs w:val="28"/>
+        </w:rPr>
+      </w:pPr>
+      <w:r>
+        <w:rPr>
+          <w:rFonts w:ascii="Arial" w:hAnsi="Arial" w:cs="Arial"/>
+          <w:sz w:val="28"/>
+          <w:szCs w:val="28"/>
+          <w:lang w:val="en-US"/>
+        </w:rPr>
+        <w:t>Trainings</w:t>
+      </w:r>
+    </w:p>
+    <w:p>
+      <w:pPr>
+        <w:rPr>
+          <w:rFonts w:ascii="Arial" w:hAnsi="Arial" w:cs="Arial"/>
+          <w:b/>
+          <w:sz w:val="28"/>
+          <w:szCs w:val="28"/>
+        </w:rPr>
+      </w:pPr>
+      <w:r>
+        <w:rPr>
+          <w:rFonts w:ascii="Arial" w:hAnsi="Arial" w:cs="Arial"/>
+          <w:b/>
+          <w:sz w:val="28"/>
+          <w:szCs w:val="28"/>
+        </w:rPr>
+        <w:t>Занятие</w:t>
+      </w:r>
+    </w:p>
+    <w:p>
+      <w:pPr>
+        <w:pStyle w:val="a3"/>
+        <w:numPr>
+          <w:ilvl w:val="0"/>
+          <w:numId w:val="5"/>
+        </w:numPr>
+        <w:rPr>
+          <w:rFonts w:ascii="Arial" w:hAnsi="Arial" w:cs="Arial"/>
+          <w:sz w:val="28"/>
+          <w:szCs w:val="28"/>
+        </w:rPr>
+      </w:pPr>
+      <w:r>
+        <w:rPr>
+          <w:rFonts w:ascii="Arial" w:hAnsi="Arial" w:cs="Arial"/>
+          <w:sz w:val="28"/>
+          <w:szCs w:val="28"/>
+          <w:lang w:val="en-US"/>
+        </w:rPr>
+        <w:t>ID</w:t>
+      </w:r>
+    </w:p>
+    <w:p>
+      <w:pPr>
+        <w:pStyle w:val="a3"/>
+        <w:numPr>
+          <w:ilvl w:val="0"/>
+          <w:numId w:val="5"/>
+        </w:numPr>
+        <w:rPr>
+          <w:rFonts w:ascii="Arial" w:hAnsi="Arial" w:cs="Arial"/>
+          <w:sz w:val="28"/>
+          <w:szCs w:val="28"/>
+        </w:rPr>
+      </w:pPr>
+      <w:r>
+        <w:rPr>
+          <w:rFonts w:ascii="Arial" w:hAnsi="Arial" w:cs="Arial"/>
+          <w:sz w:val="28"/>
+          <w:szCs w:val="28"/>
+          <w:lang w:val="en-US"/>
+        </w:rPr>
+        <w:t>Name</w:t>
+      </w:r>
+    </w:p>
+    <w:p>
+      <w:pPr>
+        <w:pStyle w:val="a3"/>
+        <w:numPr>
+          <w:ilvl w:val="0"/>
+          <w:numId w:val="5"/>
+        </w:numPr>
+        <w:rPr>
+          <w:rFonts w:ascii="Arial" w:hAnsi="Arial" w:cs="Arial"/>
+          <w:sz w:val="28"/>
+          <w:szCs w:val="28"/>
+        </w:rPr>
+      </w:pPr>
+      <w:r>
+        <w:rPr>
+          <w:rFonts w:ascii="Arial" w:hAnsi="Arial" w:cs="Arial"/>
+          <w:sz w:val="28"/>
+          <w:szCs w:val="28"/>
+          <w:lang w:val="en-US"/>
+        </w:rPr>
+        <w:t>Date</w:t>
+      </w:r>
+    </w:p>
+    <w:p>
+      <w:pPr>
+        <w:pStyle w:val="a3"/>
+        <w:numPr>
+          <w:ilvl w:val="0"/>
+          <w:numId w:val="5"/>
+        </w:numPr>
+        <w:rPr>
+          <w:rFonts w:ascii="Arial" w:hAnsi="Arial" w:cs="Arial"/>
+          <w:sz w:val="28"/>
+          <w:szCs w:val="28"/>
+        </w:rPr>
+      </w:pPr>
+      <w:r>
+        <w:rPr>
+          <w:rFonts w:ascii="Arial" w:hAnsi="Arial" w:cs="Arial"/>
+          <w:sz w:val="28"/>
+          <w:szCs w:val="28"/>
+          <w:lang w:val="en-US"/>
+        </w:rPr>
+        <w:lastRenderedPageBreak/>
+        <w:t>Time</w:t>
+      </w:r>
+    </w:p>
+    <w:p>
+      <w:pPr>
+        <w:pStyle w:val="a3"/>
+        <w:numPr>
+          <w:ilvl w:val="0"/>
+          <w:numId w:val="5"/>
+        </w:numPr>
+        <w:rPr>
+          <w:rFonts w:ascii="Arial" w:hAnsi="Arial" w:cs="Arial"/>
+          <w:sz w:val="28"/>
+          <w:szCs w:val="28"/>
+        </w:rPr>
+      </w:pPr>
+      <w:r>
+        <w:rPr>
+          <w:rFonts w:ascii="Arial" w:hAnsi="Arial" w:cs="Arial"/>
+          <w:sz w:val="28"/>
+          <w:szCs w:val="28"/>
+          <w:lang w:val="en-US"/>
+        </w:rPr>
+        <w:t>Duration</w:t>
+      </w:r>
+    </w:p>
+    <w:p>
+      <w:pPr>
+        <w:pStyle w:val="a3"/>
+        <w:numPr>
+          <w:ilvl w:val="0"/>
+          <w:numId w:val="5"/>
+        </w:numPr>
+        <w:rPr>
+          <w:rFonts w:ascii="Arial" w:hAnsi="Arial" w:cs="Arial"/>
+          <w:sz w:val="28"/>
+          <w:szCs w:val="28"/>
+        </w:rPr>
+      </w:pPr>
+      <w:r>
+        <w:rPr>
+          <w:rFonts w:ascii="Arial" w:hAnsi="Arial" w:cs="Arial"/>
+          <w:sz w:val="28"/>
+          <w:szCs w:val="28"/>
+          <w:lang w:val="en-US"/>
+        </w:rPr>
+        <w:t>Gym</w:t>
+      </w:r>
+    </w:p>
+    <w:p>
+      <w:pPr>
+        <w:pStyle w:val="a3"/>
+        <w:numPr>
+          <w:ilvl w:val="0"/>
+          <w:numId w:val="5"/>
+        </w:numPr>
+        <w:rPr>
+          <w:rFonts w:ascii="Arial" w:hAnsi="Arial" w:cs="Arial"/>
+          <w:sz w:val="28"/>
+          <w:szCs w:val="28"/>
+        </w:rPr>
+      </w:pPr>
+      <w:proofErr w:type="spellStart"/>
+      <w:r>
+        <w:rPr>
+          <w:rFonts w:ascii="Arial" w:hAnsi="Arial" w:cs="Arial"/>
+          <w:sz w:val="28"/>
+          <w:szCs w:val="28"/>
+          <w:lang w:val="en-US"/>
+        </w:rPr>
+        <w:t>GymID</w:t>
+      </w:r>
+      <w:proofErr w:type="spellEnd"/>
+    </w:p>
+    <w:p>
+      <w:pPr>
+        <w:pStyle w:val="a3"/>
+        <w:numPr>
+          <w:ilvl w:val="0"/>
+          <w:numId w:val="5"/>
+        </w:numPr>
+        <w:rPr>
+          <w:rFonts w:ascii="Arial" w:hAnsi="Arial" w:cs="Arial"/>
+          <w:sz w:val="28"/>
+          <w:szCs w:val="28"/>
+        </w:rPr>
+      </w:pPr>
+      <w:r>
+        <w:rPr>
+          <w:rFonts w:ascii="Arial" w:hAnsi="Arial" w:cs="Arial"/>
+          <w:sz w:val="28"/>
+          <w:szCs w:val="28"/>
+          <w:lang w:val="en-US"/>
+        </w:rPr>
+        <w:t>Coach</w:t>
+      </w:r>
+    </w:p>
+    <w:p>
+      <w:pPr>
+        <w:pStyle w:val="a3"/>
+        <w:numPr>
+          <w:ilvl w:val="0"/>
+          <w:numId w:val="5"/>
+        </w:numPr>
+        <w:rPr>
+          <w:rFonts w:ascii="Arial" w:hAnsi="Arial" w:cs="Arial"/>
+          <w:sz w:val="28"/>
+          <w:szCs w:val="28"/>
+        </w:rPr>
+      </w:pPr>
+      <w:proofErr w:type="spellStart"/>
+      <w:r>
+        <w:rPr>
+          <w:rFonts w:ascii="Arial" w:hAnsi="Arial" w:cs="Arial"/>
+          <w:sz w:val="28"/>
+          <w:szCs w:val="28"/>
+          <w:lang w:val="en-US"/>
+        </w:rPr>
+        <w:t>CoachID</w:t>
+      </w:r>
+      <w:proofErr w:type="spellEnd"/>
+    </w:p>
+    <w:p>
+      <w:pPr>
+        <w:pStyle w:val="a3"/>
+        <w:numPr>
+          <w:ilvl w:val="0"/>
+          <w:numId w:val="5"/>
+        </w:numPr>
+        <w:rPr>
+          <w:rFonts w:ascii="Arial" w:hAnsi="Arial" w:cs="Arial"/>
+          <w:sz w:val="28"/>
+          <w:szCs w:val="28"/>
+        </w:rPr>
+      </w:pPr>
+      <w:r>
+        <w:rPr>
+          <w:rFonts w:ascii="Arial" w:hAnsi="Arial" w:cs="Arial"/>
+          <w:sz w:val="28"/>
+          <w:szCs w:val="28"/>
+          <w:lang w:val="en-US"/>
+        </w:rPr>
+        <w:t>Section</w:t>
+      </w:r>
+    </w:p>
+    <w:p>
+      <w:pPr>
+        <w:pStyle w:val="a3"/>
+        <w:numPr>
+          <w:ilvl w:val="0"/>
+          <w:numId w:val="5"/>
+        </w:numPr>
+        <w:rPr>
+          <w:rFonts w:ascii="Arial" w:hAnsi="Arial" w:cs="Arial"/>
+          <w:sz w:val="28"/>
+          <w:szCs w:val="28"/>
+        </w:rPr>
+      </w:pPr>
+      <w:proofErr w:type="spellStart"/>
+      <w:r>
+        <w:rPr>
+          <w:rFonts w:ascii="Arial" w:hAnsi="Arial" w:cs="Arial"/>
+          <w:sz w:val="28"/>
+          <w:szCs w:val="28"/>
+          <w:lang w:val="en-US"/>
+        </w:rPr>
+        <w:t>SectionID</w:t>
+      </w:r>
+      <w:proofErr w:type="spellEnd"/>
+    </w:p>
+    <w:p>
+      <w:pPr>
+        <w:pStyle w:val="a3"/>
+        <w:numPr>
+          <w:ilvl w:val="0"/>
+          <w:numId w:val="5"/>
+        </w:numPr>
+        <w:rPr>
+          <w:rFonts w:ascii="Arial" w:hAnsi="Arial" w:cs="Arial"/>
+          <w:sz w:val="28"/>
+          <w:szCs w:val="28"/>
+        </w:rPr>
+      </w:pPr>
+      <w:r>
+        <w:rPr>
+          <w:rFonts w:ascii="Arial" w:hAnsi="Arial" w:cs="Arial"/>
+          <w:sz w:val="28"/>
+          <w:szCs w:val="28"/>
+          <w:lang w:val="en-US"/>
+        </w:rPr>
+        <w:t>Group</w:t>
+      </w:r>
+    </w:p>
+    <w:p>
+      <w:pPr>
+        <w:pStyle w:val="a3"/>
+        <w:numPr>
+          <w:ilvl w:val="0"/>
+          <w:numId w:val="5"/>
+        </w:numPr>
+        <w:rPr>
+          <w:rFonts w:ascii="Arial" w:hAnsi="Arial" w:cs="Arial"/>
+          <w:sz w:val="28"/>
+          <w:szCs w:val="28"/>
+        </w:rPr>
+      </w:pPr>
+      <w:proofErr w:type="spellStart"/>
+      <w:r>
+        <w:rPr>
+          <w:rFonts w:ascii="Arial" w:hAnsi="Arial" w:cs="Arial"/>
+          <w:sz w:val="28"/>
+          <w:szCs w:val="28"/>
+          <w:lang w:val="en-US"/>
+        </w:rPr>
+        <w:t>GroupID</w:t>
+      </w:r>
+      <w:proofErr w:type="spellEnd"/>
+    </w:p>
+    <w:p>
+      <w:pPr>
+        <w:pStyle w:val="a3"/>
+        <w:numPr>
+          <w:ilvl w:val="0"/>
+          <w:numId w:val="5"/>
+        </w:numPr>
+        <w:rPr>
+          <w:rFonts w:ascii="Arial" w:hAnsi="Arial" w:cs="Arial"/>
+          <w:sz w:val="28"/>
+          <w:szCs w:val="28"/>
+        </w:rPr>
+      </w:pPr>
+      <w:proofErr w:type="spellStart"/>
+      <w:r>
+        <w:rPr>
+          <w:rFonts w:ascii="Arial" w:hAnsi="Arial" w:cs="Arial"/>
+          <w:sz w:val="28"/>
+          <w:szCs w:val="28"/>
+          <w:lang w:val="en-US"/>
+        </w:rPr>
+        <w:t>ClientTrainings</w:t>
+      </w:r>
+      <w:proofErr w:type="spellEnd"/>
+    </w:p>
+    <w:p>
+      <w:pPr>
+        <w:pStyle w:val="a3"/>
+        <w:numPr>
+          <w:ilvl w:val="0"/>
+          <w:numId w:val="5"/>
+        </w:numPr>
+        <w:rPr>
+          <w:rFonts w:ascii="Arial" w:hAnsi="Arial" w:cs="Arial"/>
+          <w:sz w:val="28"/>
+          <w:szCs w:val="28"/>
+        </w:rPr>
+      </w:pPr>
+      <w:r>
+        <w:rPr>
+          <w:rFonts w:ascii="Arial" w:hAnsi="Arial" w:cs="Arial"/>
+          <w:sz w:val="28"/>
+          <w:szCs w:val="28"/>
+          <w:lang w:val="en-US"/>
+        </w:rPr>
+        <w:t>Note</w:t>
+      </w:r>
+      <w:r>
+        <w:rPr>
+          <w:rFonts w:ascii="Arial" w:hAnsi="Arial" w:cs="Arial"/>
+          <w:sz w:val="28"/>
+          <w:szCs w:val="28"/>
+          <w:lang w:val="en-US"/>
+        </w:rPr>
+        <w:t>s</w:t>
+      </w:r>
+    </w:p>
+    <w:p>
+      <w:pPr>
+        <w:rPr>
+          <w:rFonts w:ascii="Arial" w:hAnsi="Arial" w:cs="Arial"/>
+          <w:b/>
+          <w:sz w:val="28"/>
+          <w:szCs w:val="28"/>
+        </w:rPr>
+      </w:pPr>
+      <w:r>
+        <w:rPr>
+          <w:rFonts w:ascii="Arial" w:hAnsi="Arial" w:cs="Arial"/>
+          <w:b/>
+          <w:sz w:val="28"/>
+          <w:szCs w:val="28"/>
+        </w:rPr>
+        <w:t>Занятие клиента</w:t>
+      </w:r>
+    </w:p>
+    <w:p>
+      <w:pPr>
+        <w:pStyle w:val="a3"/>
+        <w:numPr>
+          <w:ilvl w:val="0"/>
+          <w:numId w:val="7"/>
+        </w:numPr>
+        <w:rPr>
+          <w:rFonts w:ascii="Arial" w:hAnsi="Arial" w:cs="Arial"/>
+          <w:sz w:val="28"/>
+          <w:szCs w:val="28"/>
+        </w:rPr>
+      </w:pPr>
+      <w:r>
+        <w:rPr>
+          <w:rFonts w:ascii="Arial" w:hAnsi="Arial" w:cs="Arial"/>
+          <w:sz w:val="28"/>
+          <w:szCs w:val="28"/>
+          <w:lang w:val="en-US"/>
+        </w:rPr>
+        <w:t>ID</w:t>
+      </w:r>
+    </w:p>
+    <w:p>
+      <w:pPr>
+        <w:pStyle w:val="a3"/>
+        <w:numPr>
+          <w:ilvl w:val="0"/>
+          <w:numId w:val="7"/>
+        </w:numPr>
+        <w:rPr>
+          <w:rFonts w:ascii="Arial" w:hAnsi="Arial" w:cs="Arial"/>
+          <w:sz w:val="28"/>
+          <w:szCs w:val="28"/>
+        </w:rPr>
+      </w:pPr>
+      <w:r>
+        <w:rPr>
+          <w:rFonts w:ascii="Arial" w:hAnsi="Arial" w:cs="Arial"/>
+          <w:sz w:val="28"/>
+          <w:szCs w:val="28"/>
+          <w:lang w:val="en-US"/>
+        </w:rPr>
+        <w:t>Training</w:t>
+      </w:r>
+    </w:p>
+    <w:p>
+      <w:pPr>
+        <w:pStyle w:val="a3"/>
+        <w:numPr>
+          <w:ilvl w:val="0"/>
+          <w:numId w:val="7"/>
+        </w:numPr>
+        <w:rPr>
+          <w:rFonts w:ascii="Arial" w:hAnsi="Arial" w:cs="Arial"/>
+          <w:sz w:val="28"/>
+          <w:szCs w:val="28"/>
+        </w:rPr>
+      </w:pPr>
+      <w:proofErr w:type="spellStart"/>
+      <w:r>
+        <w:rPr>
+          <w:rFonts w:ascii="Arial" w:hAnsi="Arial" w:cs="Arial"/>
+          <w:sz w:val="28"/>
+          <w:szCs w:val="28"/>
+          <w:lang w:val="en-US"/>
+        </w:rPr>
+        <w:t>TrainingID</w:t>
+      </w:r>
+      <w:proofErr w:type="spellEnd"/>
+    </w:p>
+    <w:p>
+      <w:pPr>
+        <w:pStyle w:val="a3"/>
+        <w:numPr>
+          <w:ilvl w:val="0"/>
+          <w:numId w:val="7"/>
+        </w:numPr>
+        <w:rPr>
+          <w:rFonts w:ascii="Arial" w:hAnsi="Arial" w:cs="Arial"/>
+          <w:sz w:val="28"/>
+          <w:szCs w:val="28"/>
+        </w:rPr>
+      </w:pPr>
+      <w:r>
+        <w:rPr>
+          <w:rFonts w:ascii="Arial" w:hAnsi="Arial" w:cs="Arial"/>
+          <w:sz w:val="28"/>
+          <w:szCs w:val="28"/>
+          <w:lang w:val="en-US"/>
+        </w:rPr>
         <w:t>Client</w:t>
       </w:r>
+    </w:p>
+    <w:p>
+      <w:pPr>
+        <w:pStyle w:val="a3"/>
+        <w:numPr>
+          <w:ilvl w:val="0"/>
+          <w:numId w:val="7"/>
+        </w:numPr>
+        <w:rPr>
+          <w:rFonts w:ascii="Arial" w:hAnsi="Arial" w:cs="Arial"/>
+          <w:sz w:val="28"/>
+          <w:szCs w:val="28"/>
+        </w:rPr>
+      </w:pPr>
+      <w:proofErr w:type="spellStart"/>
+      <w:r>
+        <w:rPr>
+          <w:rFonts w:ascii="Arial" w:hAnsi="Arial" w:cs="Arial"/>
+          <w:sz w:val="28"/>
+          <w:szCs w:val="28"/>
+          <w:lang w:val="en-US"/>
+        </w:rPr>
+        <w:t>ClientID</w:t>
+      </w:r>
+      <w:proofErr w:type="spellEnd"/>
+    </w:p>
+    <w:p>
+      <w:pPr>
+        <w:pStyle w:val="a3"/>
+        <w:numPr>
+          <w:ilvl w:val="0"/>
+          <w:numId w:val="7"/>
+        </w:numPr>
+        <w:rPr>
+          <w:rFonts w:ascii="Arial" w:hAnsi="Arial" w:cs="Arial"/>
+          <w:sz w:val="28"/>
+          <w:szCs w:val="28"/>
+        </w:rPr>
+      </w:pPr>
+      <w:proofErr w:type="spellStart"/>
+      <w:r>
+        <w:rPr>
+          <w:rFonts w:ascii="Arial" w:hAnsi="Arial" w:cs="Arial"/>
+          <w:sz w:val="28"/>
+          <w:szCs w:val="28"/>
+          <w:lang w:val="en-US"/>
+        </w:rPr>
+        <w:t>Client</w:t>
+      </w:r>
       <w:r>
         <w:rPr>
           <w:rFonts w:ascii="Arial" w:hAnsi="Arial" w:cs="Arial"/>
@@ -531,15 +2201,6 @@
         </w:rPr>
         <w:t>SeasonTicket</w:t>
       </w:r>
-      <w:r>
-        <w:rPr>
-          <w:rFonts w:ascii="Arial" w:hAnsi="Arial" w:cs="Arial"/>
-          <w:sz w:val="28"/>
-          <w:szCs w:val="28"/>
-          <w:lang w:val="en-US"/>
-        </w:rPr>
-        <w:t>s</w:t>
-      </w:r>
       <w:proofErr w:type="spellEnd"/>
     </w:p>
     <w:p>
@@ -547,7 +2208,7 @@
         <w:pStyle w:val="a3"/>
         <w:numPr>
           <w:ilvl w:val="0"/>
-          <w:numId w:val="2"/>
+          <w:numId w:val="7"/>
         </w:numPr>
         <w:rPr>
           <w:rFonts w:ascii="Arial" w:hAnsi="Arial" w:cs="Arial"/>
@@ -563,39 +2224,80 @@
           <w:szCs w:val="28"/>
           <w:lang w:val="en-US"/>
         </w:rPr>
-        <w:t>ClientTrainings</w:t>
+        <w:t>Client</w:t>
+      </w:r>
+      <w:r>
+        <w:rPr>
+          <w:rFonts w:ascii="Arial" w:hAnsi="Arial" w:cs="Arial"/>
+          <w:sz w:val="28"/>
+          <w:szCs w:val="28"/>
+          <w:lang w:val="en-US"/>
+        </w:rPr>
+        <w:t>SeasonTicketID</w:t>
       </w:r>
       <w:proofErr w:type="spellEnd"/>
     </w:p>
     <w:p>
       <w:pPr>
-        <w:rPr>
-          <w:rFonts w:ascii="Arial" w:hAnsi="Arial" w:cs="Arial"/>
-          <w:b/>
-          <w:sz w:val="28"/>
-          <w:szCs w:val="28"/>
-        </w:rPr>
-      </w:pPr>
-      <w:r>
-        <w:rPr>
-          <w:rFonts w:ascii="Arial" w:hAnsi="Arial" w:cs="Arial"/>
-          <w:b/>
-          <w:sz w:val="28"/>
-          <w:szCs w:val="28"/>
-        </w:rPr>
-        <w:t>Абонемент</w:t>
-      </w:r>
-    </w:p>
-    <w:p>
-      <w:pPr>
-        <w:pStyle w:val="a3"/>
-        <w:numPr>
-          <w:ilvl w:val="0"/>
-          <w:numId w:val="3"/>
-        </w:numPr>
-        <w:rPr>
-          <w:rFonts w:ascii="Arial" w:hAnsi="Arial" w:cs="Arial"/>
-          <w:b/>
+        <w:pStyle w:val="a3"/>
+        <w:numPr>
+          <w:ilvl w:val="0"/>
+          <w:numId w:val="7"/>
+        </w:numPr>
+        <w:rPr>
+          <w:rFonts w:ascii="Arial" w:hAnsi="Arial" w:cs="Arial"/>
+          <w:sz w:val="28"/>
+          <w:szCs w:val="28"/>
+        </w:rPr>
+      </w:pPr>
+      <w:r>
+        <w:rPr>
+          <w:rFonts w:ascii="Arial" w:hAnsi="Arial" w:cs="Arial"/>
+          <w:sz w:val="28"/>
+          <w:szCs w:val="28"/>
+          <w:lang w:val="en-US"/>
+        </w:rPr>
+        <w:t>Visiting</w:t>
+      </w:r>
+    </w:p>
+    <w:p>
+      <w:pPr>
+        <w:rPr>
+          <w:rFonts w:ascii="Arial" w:hAnsi="Arial" w:cs="Arial"/>
+          <w:b/>
+          <w:sz w:val="28"/>
+          <w:szCs w:val="28"/>
+        </w:rPr>
+      </w:pPr>
+    </w:p>
+    <w:p>
+      <w:pPr>
+        <w:rPr>
+          <w:rFonts w:ascii="Arial" w:hAnsi="Arial" w:cs="Arial"/>
+          <w:b/>
+          <w:sz w:val="28"/>
+          <w:szCs w:val="28"/>
+        </w:rPr>
+      </w:pPr>
+      <w:r>
+        <w:rPr>
+          <w:rFonts w:ascii="Arial" w:hAnsi="Arial" w:cs="Arial"/>
+          <w:b/>
+          <w:sz w:val="28"/>
+          <w:szCs w:val="28"/>
+        </w:rPr>
+        <w:t>Группа</w:t>
+      </w:r>
+    </w:p>
+    <w:p>
+      <w:pPr>
+        <w:pStyle w:val="a3"/>
+        <w:numPr>
+          <w:ilvl w:val="0"/>
+          <w:numId w:val="8"/>
+        </w:numPr>
+        <w:rPr>
+          <w:rFonts w:ascii="Arial" w:hAnsi="Arial" w:cs="Arial"/>
           <w:sz w:val="28"/>
           <w:szCs w:val="28"/>
         </w:rPr>
@@ -615,11 +2317,10 @@
         <w:pStyle w:val="a3"/>
         <w:numPr>
           <w:ilvl w:val="0"/>
-          <w:numId w:val="3"/>
-        </w:numPr>
-        <w:rPr>
-          <w:rFonts w:ascii="Arial" w:hAnsi="Arial" w:cs="Arial"/>
-          <w:b/>
+          <w:numId w:val="8"/>
+        </w:numPr>
+        <w:rPr>
+          <w:rFonts w:ascii="Arial" w:hAnsi="Arial" w:cs="Arial"/>
           <w:sz w:val="28"/>
           <w:szCs w:val="28"/>
         </w:rPr>
@@ -639,74 +2340,94 @@
         <w:pStyle w:val="a3"/>
         <w:numPr>
           <w:ilvl w:val="0"/>
-          <w:numId w:val="3"/>
-        </w:numPr>
-        <w:rPr>
-          <w:rFonts w:ascii="Arial" w:hAnsi="Arial" w:cs="Arial"/>
-          <w:b/>
-          <w:sz w:val="28"/>
-          <w:szCs w:val="28"/>
-        </w:rPr>
-      </w:pPr>
-      <w:r>
-        <w:rPr>
-          <w:rFonts w:ascii="Arial" w:hAnsi="Arial" w:cs="Arial"/>
-          <w:sz w:val="28"/>
-          <w:szCs w:val="28"/>
-          <w:lang w:val="en-US"/>
-        </w:rPr>
-        <w:t>Type</w:t>
-      </w:r>
-    </w:p>
-    <w:p>
-      <w:pPr>
-        <w:pStyle w:val="a3"/>
-        <w:numPr>
-          <w:ilvl w:val="0"/>
-          <w:numId w:val="3"/>
-        </w:numPr>
-        <w:rPr>
-          <w:rFonts w:ascii="Arial" w:hAnsi="Arial" w:cs="Arial"/>
-          <w:sz w:val="28"/>
-          <w:szCs w:val="28"/>
-        </w:rPr>
-      </w:pPr>
-      <w:r>
-        <w:rPr>
-          <w:rFonts w:ascii="Arial" w:hAnsi="Arial" w:cs="Arial"/>
-          <w:sz w:val="28"/>
-          <w:szCs w:val="28"/>
-          <w:lang w:val="en-US"/>
-        </w:rPr>
-        <w:t>A</w:t>
-      </w:r>
+          <w:numId w:val="8"/>
+        </w:numPr>
+        <w:rPr>
+          <w:rFonts w:ascii="Arial" w:hAnsi="Arial" w:cs="Arial"/>
+          <w:sz w:val="28"/>
+          <w:szCs w:val="28"/>
+        </w:rPr>
+      </w:pPr>
+      <w:r>
+        <w:rPr>
+          <w:rFonts w:ascii="Arial" w:hAnsi="Arial" w:cs="Arial"/>
+          <w:sz w:val="28"/>
+          <w:szCs w:val="28"/>
+          <w:lang w:val="en-US"/>
+        </w:rPr>
+        <w:t>Coach</w:t>
+      </w:r>
+    </w:p>
+    <w:p>
+      <w:pPr>
+        <w:pStyle w:val="a3"/>
+        <w:numPr>
+          <w:ilvl w:val="0"/>
+          <w:numId w:val="8"/>
+        </w:numPr>
+        <w:rPr>
+          <w:rFonts w:ascii="Arial" w:hAnsi="Arial" w:cs="Arial"/>
+          <w:sz w:val="28"/>
+          <w:szCs w:val="28"/>
+        </w:rPr>
+      </w:pPr>
       <w:proofErr w:type="spellStart"/>
       <w:r>
         <w:rPr>
           <w:rFonts w:ascii="Arial" w:hAnsi="Arial" w:cs="Arial"/>
           <w:sz w:val="28"/>
           <w:szCs w:val="28"/>
-        </w:rPr>
-        <w:t>vailable</w:t>
+          <w:lang w:val="en-US"/>
+        </w:rPr>
+        <w:t>CoachID</w:t>
       </w:r>
       <w:proofErr w:type="spellEnd"/>
-      <w:r>
-        <w:rPr>
-          <w:rFonts w:ascii="Arial" w:hAnsi="Arial" w:cs="Arial"/>
-          <w:sz w:val="28"/>
-          <w:szCs w:val="28"/>
-          <w:lang w:val="en-US"/>
-        </w:rPr>
-        <w:t>V</w:t>
-      </w:r>
+    </w:p>
+    <w:p>
+      <w:pPr>
+        <w:pStyle w:val="a3"/>
+        <w:numPr>
+          <w:ilvl w:val="0"/>
+          <w:numId w:val="8"/>
+        </w:numPr>
+        <w:rPr>
+          <w:rFonts w:ascii="Arial" w:hAnsi="Arial" w:cs="Arial"/>
+          <w:sz w:val="28"/>
+          <w:szCs w:val="28"/>
+        </w:rPr>
+      </w:pPr>
+      <w:r>
+        <w:rPr>
+          <w:rFonts w:ascii="Arial" w:hAnsi="Arial" w:cs="Arial"/>
+          <w:sz w:val="28"/>
+          <w:szCs w:val="28"/>
+          <w:lang w:val="en-US"/>
+        </w:rPr>
+        <w:t>Section</w:t>
+      </w:r>
+    </w:p>
+    <w:p>
+      <w:pPr>
+        <w:pStyle w:val="a3"/>
+        <w:numPr>
+          <w:ilvl w:val="0"/>
+          <w:numId w:val="8"/>
+        </w:numPr>
+        <w:rPr>
+          <w:rFonts w:ascii="Arial" w:hAnsi="Arial" w:cs="Arial"/>
+          <w:sz w:val="28"/>
+          <w:szCs w:val="28"/>
+        </w:rPr>
+      </w:pPr>
       <w:proofErr w:type="spellStart"/>
       <w:r>
         <w:rPr>
           <w:rFonts w:ascii="Arial" w:hAnsi="Arial" w:cs="Arial"/>
           <w:sz w:val="28"/>
           <w:szCs w:val="28"/>
-        </w:rPr>
-        <w:t>isits</w:t>
+          <w:lang w:val="en-US"/>
+        </w:rPr>
+        <w:t>SectionID</w:t>
       </w:r>
       <w:proofErr w:type="spellEnd"/>
     </w:p>
@@ -715,30 +2436,30 @@
         <w:pStyle w:val="a3"/>
         <w:numPr>
           <w:ilvl w:val="0"/>
-          <w:numId w:val="3"/>
-        </w:numPr>
-        <w:rPr>
-          <w:rFonts w:ascii="Arial" w:hAnsi="Arial" w:cs="Arial"/>
-          <w:sz w:val="28"/>
-          <w:szCs w:val="28"/>
-        </w:rPr>
-      </w:pPr>
-      <w:r>
-        <w:rPr>
-          <w:rFonts w:ascii="Arial" w:hAnsi="Arial" w:cs="Arial"/>
-          <w:sz w:val="28"/>
-          <w:szCs w:val="28"/>
-          <w:lang w:val="en-US"/>
-        </w:rPr>
-        <w:t>Price</w:t>
-      </w:r>
-    </w:p>
-    <w:p>
-      <w:pPr>
-        <w:pStyle w:val="a3"/>
-        <w:numPr>
-          <w:ilvl w:val="0"/>
-          <w:numId w:val="3"/>
+          <w:numId w:val="8"/>
+        </w:numPr>
+        <w:rPr>
+          <w:rFonts w:ascii="Arial" w:hAnsi="Arial" w:cs="Arial"/>
+          <w:sz w:val="28"/>
+          <w:szCs w:val="28"/>
+        </w:rPr>
+      </w:pPr>
+      <w:r>
+        <w:rPr>
+          <w:rFonts w:ascii="Arial" w:hAnsi="Arial" w:cs="Arial"/>
+          <w:sz w:val="28"/>
+          <w:szCs w:val="28"/>
+          <w:lang w:val="en-US"/>
+        </w:rPr>
+        <w:t>Trainings</w:t>
+      </w:r>
+    </w:p>
+    <w:p>
+      <w:pPr>
+        <w:pStyle w:val="a3"/>
+        <w:numPr>
+          <w:ilvl w:val="0"/>
+          <w:numId w:val="8"/>
         </w:numPr>
         <w:rPr>
           <w:rFonts w:ascii="Arial" w:hAnsi="Arial" w:cs="Arial"/>
@@ -754,7 +2475,16 @@
           <w:szCs w:val="28"/>
           <w:lang w:val="en-US"/>
         </w:rPr>
-        <w:t>ClientSeasonTickets</w:t>
+        <w:t>Client</w:t>
+      </w:r>
+      <w:r>
+        <w:rPr>
+          <w:rFonts w:ascii="Arial" w:hAnsi="Arial" w:cs="Arial"/>
+          <w:sz w:val="28"/>
+          <w:szCs w:val="28"/>
+          <w:lang w:val="en-US"/>
+        </w:rPr>
+        <w:t>SeasonTickets</w:t>
       </w:r>
       <w:proofErr w:type="spellEnd"/>
     </w:p>
@@ -762,46 +2492,31 @@
       <w:pPr>
         <w:rPr>
           <w:rFonts w:ascii="Arial" w:hAnsi="Arial" w:cs="Arial"/>
-          <w:sz w:val="28"/>
-          <w:szCs w:val="28"/>
-        </w:rPr>
-      </w:pPr>
-      <w:r>
-        <w:rPr>
-          <w:rFonts w:ascii="Arial" w:hAnsi="Arial" w:cs="Arial"/>
-          <w:b/>
-          <w:sz w:val="28"/>
-          <w:szCs w:val="28"/>
-        </w:rPr>
-        <w:t>Абонементы</w:t>
-      </w:r>
-      <w:r>
-        <w:rPr>
-          <w:rFonts w:ascii="Arial" w:hAnsi="Arial" w:cs="Arial"/>
-          <w:sz w:val="28"/>
-          <w:szCs w:val="28"/>
-        </w:rPr>
-        <w:t xml:space="preserve"> </w:t>
-      </w:r>
-      <w:r>
-        <w:rPr>
-          <w:rFonts w:ascii="Arial" w:hAnsi="Arial" w:cs="Arial"/>
-          <w:b/>
-          <w:sz w:val="28"/>
-          <w:szCs w:val="28"/>
-        </w:rPr>
-        <w:t>клиентов</w:t>
-      </w:r>
-    </w:p>
-    <w:p>
-      <w:pPr>
-        <w:pStyle w:val="a3"/>
-        <w:numPr>
-          <w:ilvl w:val="0"/>
-          <w:numId w:val="6"/>
-        </w:numPr>
-        <w:rPr>
-          <w:rFonts w:ascii="Arial" w:hAnsi="Arial" w:cs="Arial"/>
+          <w:b/>
+          <w:sz w:val="28"/>
+          <w:szCs w:val="28"/>
+        </w:rPr>
+      </w:pPr>
+      <w:r>
+        <w:rPr>
+          <w:rFonts w:ascii="Arial" w:hAnsi="Arial" w:cs="Arial"/>
+          <w:b/>
+          <w:sz w:val="28"/>
+          <w:szCs w:val="28"/>
+        </w:rPr>
+        <w:t>Админ</w:t>
+      </w:r>
+    </w:p>
+    <w:p>
+      <w:pPr>
+        <w:pStyle w:val="a3"/>
+        <w:numPr>
+          <w:ilvl w:val="0"/>
+          <w:numId w:val="9"/>
+        </w:numPr>
+        <w:rPr>
+          <w:rFonts w:ascii="Arial" w:hAnsi="Arial" w:cs="Arial"/>
+          <w:b/>
           <w:sz w:val="28"/>
           <w:szCs w:val="28"/>
         </w:rPr>
@@ -821,1618 +2536,6 @@
         <w:pStyle w:val="a3"/>
         <w:numPr>
           <w:ilvl w:val="0"/>
-          <w:numId w:val="6"/>
-        </w:numPr>
-        <w:rPr>
-          <w:rFonts w:ascii="Arial" w:hAnsi="Arial" w:cs="Arial"/>
-          <w:sz w:val="28"/>
-          <w:szCs w:val="28"/>
-        </w:rPr>
-      </w:pPr>
-      <w:r>
-        <w:rPr>
-          <w:rFonts w:ascii="Arial" w:hAnsi="Arial" w:cs="Arial"/>
-          <w:sz w:val="28"/>
-          <w:szCs w:val="28"/>
-          <w:lang w:val="en-US"/>
-        </w:rPr>
-        <w:t>SeasonTicket</w:t>
-      </w:r>
-    </w:p>
-    <w:p>
-      <w:pPr>
-        <w:pStyle w:val="a3"/>
-        <w:numPr>
-          <w:ilvl w:val="0"/>
-          <w:numId w:val="6"/>
-        </w:numPr>
-        <w:rPr>
-          <w:rFonts w:ascii="Arial" w:hAnsi="Arial" w:cs="Arial"/>
-          <w:sz w:val="28"/>
-          <w:szCs w:val="28"/>
-        </w:rPr>
-      </w:pPr>
-      <w:proofErr w:type="spellStart"/>
-      <w:r>
-        <w:rPr>
-          <w:rFonts w:ascii="Arial" w:hAnsi="Arial" w:cs="Arial"/>
-          <w:sz w:val="28"/>
-          <w:szCs w:val="28"/>
-          <w:lang w:val="en-US"/>
-        </w:rPr>
-        <w:t>SeasonTicketID</w:t>
-      </w:r>
-      <w:proofErr w:type="spellEnd"/>
-    </w:p>
-    <w:p>
-      <w:pPr>
-        <w:pStyle w:val="a3"/>
-        <w:numPr>
-          <w:ilvl w:val="0"/>
-          <w:numId w:val="6"/>
-        </w:numPr>
-        <w:rPr>
-          <w:rFonts w:ascii="Arial" w:hAnsi="Arial" w:cs="Arial"/>
-          <w:sz w:val="28"/>
-          <w:szCs w:val="28"/>
-        </w:rPr>
-      </w:pPr>
-      <w:r>
-        <w:rPr>
-          <w:rFonts w:ascii="Arial" w:hAnsi="Arial" w:cs="Arial"/>
-          <w:sz w:val="28"/>
-          <w:szCs w:val="28"/>
-          <w:lang w:val="en-US"/>
-        </w:rPr>
-        <w:lastRenderedPageBreak/>
-        <w:t>Client</w:t>
-      </w:r>
-    </w:p>
-    <w:p>
-      <w:pPr>
-        <w:pStyle w:val="a3"/>
-        <w:numPr>
-          <w:ilvl w:val="0"/>
-          <w:numId w:val="6"/>
-        </w:numPr>
-        <w:rPr>
-          <w:rFonts w:ascii="Arial" w:hAnsi="Arial" w:cs="Arial"/>
-          <w:sz w:val="28"/>
-          <w:szCs w:val="28"/>
-        </w:rPr>
-      </w:pPr>
-      <w:proofErr w:type="spellStart"/>
-      <w:r>
-        <w:rPr>
-          <w:rFonts w:ascii="Arial" w:hAnsi="Arial" w:cs="Arial"/>
-          <w:sz w:val="28"/>
-          <w:szCs w:val="28"/>
-          <w:lang w:val="en-US"/>
-        </w:rPr>
-        <w:t>ClientID</w:t>
-      </w:r>
-      <w:proofErr w:type="spellEnd"/>
-    </w:p>
-    <w:p>
-      <w:pPr>
-        <w:pStyle w:val="a3"/>
-        <w:numPr>
-          <w:ilvl w:val="0"/>
-          <w:numId w:val="6"/>
-        </w:numPr>
-        <w:rPr>
-          <w:rFonts w:ascii="Arial" w:hAnsi="Arial" w:cs="Arial"/>
-          <w:sz w:val="28"/>
-          <w:szCs w:val="28"/>
-        </w:rPr>
-      </w:pPr>
-      <w:r>
-        <w:rPr>
-          <w:rFonts w:ascii="Arial" w:hAnsi="Arial" w:cs="Arial"/>
-          <w:sz w:val="28"/>
-          <w:szCs w:val="28"/>
-          <w:lang w:val="en-US"/>
-        </w:rPr>
-        <w:t>Coach</w:t>
-      </w:r>
-    </w:p>
-    <w:p>
-      <w:pPr>
-        <w:pStyle w:val="a3"/>
-        <w:numPr>
-          <w:ilvl w:val="0"/>
-          <w:numId w:val="6"/>
-        </w:numPr>
-        <w:rPr>
-          <w:rFonts w:ascii="Arial" w:hAnsi="Arial" w:cs="Arial"/>
-          <w:sz w:val="28"/>
-          <w:szCs w:val="28"/>
-        </w:rPr>
-      </w:pPr>
-      <w:proofErr w:type="spellStart"/>
-      <w:r>
-        <w:rPr>
-          <w:rFonts w:ascii="Arial" w:hAnsi="Arial" w:cs="Arial"/>
-          <w:sz w:val="28"/>
-          <w:szCs w:val="28"/>
-          <w:lang w:val="en-US"/>
-        </w:rPr>
-        <w:t>CoachID</w:t>
-      </w:r>
-      <w:proofErr w:type="spellEnd"/>
-    </w:p>
-    <w:p>
-      <w:pPr>
-        <w:pStyle w:val="a3"/>
-        <w:numPr>
-          <w:ilvl w:val="0"/>
-          <w:numId w:val="6"/>
-        </w:numPr>
-        <w:rPr>
-          <w:rFonts w:ascii="Arial" w:hAnsi="Arial" w:cs="Arial"/>
-          <w:sz w:val="28"/>
-          <w:szCs w:val="28"/>
-        </w:rPr>
-      </w:pPr>
-      <w:r>
-        <w:rPr>
-          <w:rFonts w:ascii="Arial" w:hAnsi="Arial" w:cs="Arial"/>
-          <w:sz w:val="28"/>
-          <w:szCs w:val="28"/>
-          <w:lang w:val="en-US"/>
-        </w:rPr>
-        <w:t>Section</w:t>
-      </w:r>
-    </w:p>
-    <w:p>
-      <w:pPr>
-        <w:pStyle w:val="a3"/>
-        <w:numPr>
-          <w:ilvl w:val="0"/>
-          <w:numId w:val="6"/>
-        </w:numPr>
-        <w:rPr>
-          <w:rFonts w:ascii="Arial" w:hAnsi="Arial" w:cs="Arial"/>
-          <w:sz w:val="28"/>
-          <w:szCs w:val="28"/>
-        </w:rPr>
-      </w:pPr>
-      <w:proofErr w:type="spellStart"/>
-      <w:r>
-        <w:rPr>
-          <w:rFonts w:ascii="Arial" w:hAnsi="Arial" w:cs="Arial"/>
-          <w:sz w:val="28"/>
-          <w:szCs w:val="28"/>
-          <w:lang w:val="en-US"/>
-        </w:rPr>
-        <w:t>SectionID</w:t>
-      </w:r>
-      <w:proofErr w:type="spellEnd"/>
-    </w:p>
-    <w:p>
-      <w:pPr>
-        <w:pStyle w:val="a3"/>
-        <w:numPr>
-          <w:ilvl w:val="0"/>
-          <w:numId w:val="6"/>
-        </w:numPr>
-        <w:rPr>
-          <w:rFonts w:ascii="Arial" w:hAnsi="Arial" w:cs="Arial"/>
-          <w:sz w:val="28"/>
-          <w:szCs w:val="28"/>
-        </w:rPr>
-      </w:pPr>
-      <w:r>
-        <w:rPr>
-          <w:rFonts w:ascii="Arial" w:hAnsi="Arial" w:cs="Arial"/>
-          <w:sz w:val="28"/>
-          <w:szCs w:val="28"/>
-          <w:lang w:val="en-US"/>
-        </w:rPr>
-        <w:t>Gym</w:t>
-      </w:r>
-    </w:p>
-    <w:p>
-      <w:pPr>
-        <w:pStyle w:val="a3"/>
-        <w:numPr>
-          <w:ilvl w:val="0"/>
-          <w:numId w:val="6"/>
-        </w:numPr>
-        <w:rPr>
-          <w:rFonts w:ascii="Arial" w:hAnsi="Arial" w:cs="Arial"/>
-          <w:sz w:val="28"/>
-          <w:szCs w:val="28"/>
-        </w:rPr>
-      </w:pPr>
-      <w:proofErr w:type="spellStart"/>
-      <w:r>
-        <w:rPr>
-          <w:rFonts w:ascii="Arial" w:hAnsi="Arial" w:cs="Arial"/>
-          <w:sz w:val="28"/>
-          <w:szCs w:val="28"/>
-          <w:lang w:val="en-US"/>
-        </w:rPr>
-        <w:t>GymID</w:t>
-      </w:r>
-      <w:proofErr w:type="spellEnd"/>
-    </w:p>
-    <w:p>
-      <w:pPr>
-        <w:pStyle w:val="a3"/>
-        <w:numPr>
-          <w:ilvl w:val="0"/>
-          <w:numId w:val="6"/>
-        </w:numPr>
-        <w:rPr>
-          <w:rFonts w:ascii="Arial" w:hAnsi="Arial" w:cs="Arial"/>
-          <w:sz w:val="28"/>
-          <w:szCs w:val="28"/>
-        </w:rPr>
-      </w:pPr>
-      <w:r>
-        <w:rPr>
-          <w:rFonts w:ascii="Arial" w:hAnsi="Arial" w:cs="Arial"/>
-          <w:sz w:val="28"/>
-          <w:szCs w:val="28"/>
-          <w:lang w:val="en-US"/>
-        </w:rPr>
-        <w:t>Group</w:t>
-      </w:r>
-    </w:p>
-    <w:p>
-      <w:pPr>
-        <w:pStyle w:val="a3"/>
-        <w:numPr>
-          <w:ilvl w:val="0"/>
-          <w:numId w:val="6"/>
-        </w:numPr>
-        <w:rPr>
-          <w:rFonts w:ascii="Arial" w:hAnsi="Arial" w:cs="Arial"/>
-          <w:sz w:val="28"/>
-          <w:szCs w:val="28"/>
-        </w:rPr>
-      </w:pPr>
-      <w:proofErr w:type="spellStart"/>
-      <w:r>
-        <w:rPr>
-          <w:rFonts w:ascii="Arial" w:hAnsi="Arial" w:cs="Arial"/>
-          <w:sz w:val="28"/>
-          <w:szCs w:val="28"/>
-          <w:lang w:val="en-US"/>
-        </w:rPr>
-        <w:t>GroupID</w:t>
-      </w:r>
-      <w:proofErr w:type="spellEnd"/>
-    </w:p>
-    <w:p>
-      <w:pPr>
-        <w:pStyle w:val="a3"/>
-        <w:numPr>
-          <w:ilvl w:val="0"/>
-          <w:numId w:val="6"/>
-        </w:numPr>
-        <w:rPr>
-          <w:rFonts w:ascii="Arial" w:hAnsi="Arial" w:cs="Arial"/>
-          <w:sz w:val="28"/>
-          <w:szCs w:val="28"/>
-        </w:rPr>
-      </w:pPr>
-      <w:proofErr w:type="spellStart"/>
-      <w:r>
-        <w:rPr>
-          <w:rFonts w:ascii="Arial" w:hAnsi="Arial" w:cs="Arial"/>
-          <w:sz w:val="28"/>
-          <w:szCs w:val="28"/>
-          <w:lang w:val="en-US"/>
-        </w:rPr>
-        <w:t>ClientTrainings</w:t>
-      </w:r>
-      <w:proofErr w:type="spellEnd"/>
-    </w:p>
-    <w:p>
-      <w:pPr>
-        <w:pStyle w:val="a3"/>
-        <w:numPr>
-          <w:ilvl w:val="0"/>
-          <w:numId w:val="6"/>
-        </w:numPr>
-        <w:rPr>
-          <w:rFonts w:ascii="Arial" w:hAnsi="Arial" w:cs="Arial"/>
-          <w:sz w:val="28"/>
-          <w:szCs w:val="28"/>
-        </w:rPr>
-      </w:pPr>
-      <w:proofErr w:type="spellStart"/>
-      <w:r>
-        <w:rPr>
-          <w:rFonts w:ascii="Arial" w:hAnsi="Arial" w:cs="Arial"/>
-          <w:sz w:val="28"/>
-          <w:szCs w:val="28"/>
-          <w:lang w:val="en-US"/>
-        </w:rPr>
-        <w:t>StartDate</w:t>
-      </w:r>
-      <w:proofErr w:type="spellEnd"/>
-    </w:p>
-    <w:p>
-      <w:pPr>
-        <w:pStyle w:val="a3"/>
-        <w:numPr>
-          <w:ilvl w:val="0"/>
-          <w:numId w:val="6"/>
-        </w:numPr>
-        <w:rPr>
-          <w:rFonts w:ascii="Arial" w:hAnsi="Arial" w:cs="Arial"/>
-          <w:sz w:val="28"/>
-          <w:szCs w:val="28"/>
-        </w:rPr>
-      </w:pPr>
-      <w:proofErr w:type="spellStart"/>
-      <w:r>
-        <w:rPr>
-          <w:rFonts w:ascii="Arial" w:hAnsi="Arial" w:cs="Arial"/>
-          <w:sz w:val="28"/>
-          <w:szCs w:val="28"/>
-          <w:lang w:val="en-US"/>
-        </w:rPr>
-        <w:t>EndDate</w:t>
-      </w:r>
-      <w:proofErr w:type="spellEnd"/>
-    </w:p>
-    <w:p>
-      <w:pPr>
-        <w:pStyle w:val="a3"/>
-        <w:numPr>
-          <w:ilvl w:val="0"/>
-          <w:numId w:val="6"/>
-        </w:numPr>
-        <w:rPr>
-          <w:rFonts w:ascii="Arial" w:hAnsi="Arial" w:cs="Arial"/>
-          <w:sz w:val="28"/>
-          <w:szCs w:val="28"/>
-        </w:rPr>
-      </w:pPr>
-      <w:proofErr w:type="spellStart"/>
-      <w:r>
-        <w:rPr>
-          <w:rFonts w:ascii="Arial" w:hAnsi="Arial" w:cs="Arial"/>
-          <w:sz w:val="28"/>
-          <w:szCs w:val="28"/>
-          <w:lang w:val="en-US"/>
-        </w:rPr>
-        <w:t>VisitsNumber</w:t>
-      </w:r>
-      <w:proofErr w:type="spellEnd"/>
-    </w:p>
-    <w:p>
-      <w:pPr>
-        <w:rPr>
-          <w:rFonts w:ascii="Arial" w:hAnsi="Arial" w:cs="Arial"/>
-          <w:b/>
-          <w:sz w:val="28"/>
-          <w:szCs w:val="28"/>
-        </w:rPr>
-      </w:pPr>
-      <w:r>
-        <w:rPr>
-          <w:rFonts w:ascii="Arial" w:hAnsi="Arial" w:cs="Arial"/>
-          <w:b/>
-          <w:sz w:val="28"/>
-          <w:szCs w:val="28"/>
-        </w:rPr>
-        <w:t>Тренер</w:t>
-      </w:r>
-    </w:p>
-    <w:p>
-      <w:pPr>
-        <w:pStyle w:val="a3"/>
-        <w:numPr>
-          <w:ilvl w:val="0"/>
-          <w:numId w:val="4"/>
-        </w:numPr>
-        <w:rPr>
-          <w:rFonts w:ascii="Arial" w:hAnsi="Arial" w:cs="Arial"/>
-          <w:b/>
-          <w:sz w:val="28"/>
-          <w:szCs w:val="28"/>
-        </w:rPr>
-      </w:pPr>
-      <w:r>
-        <w:rPr>
-          <w:rFonts w:ascii="Arial" w:hAnsi="Arial" w:cs="Arial"/>
-          <w:sz w:val="28"/>
-          <w:szCs w:val="28"/>
-          <w:lang w:val="en-US"/>
-        </w:rPr>
-        <w:t>ID</w:t>
-      </w:r>
-    </w:p>
-    <w:p>
-      <w:pPr>
-        <w:pStyle w:val="a3"/>
-        <w:numPr>
-          <w:ilvl w:val="0"/>
-          <w:numId w:val="4"/>
-        </w:numPr>
-        <w:rPr>
-          <w:rFonts w:ascii="Arial" w:hAnsi="Arial" w:cs="Arial"/>
-          <w:b/>
-          <w:sz w:val="28"/>
-          <w:szCs w:val="28"/>
-        </w:rPr>
-      </w:pPr>
-      <w:r>
-        <w:rPr>
-          <w:rFonts w:ascii="Arial" w:hAnsi="Arial" w:cs="Arial"/>
-          <w:sz w:val="28"/>
-          <w:szCs w:val="28"/>
-          <w:lang w:val="en-US"/>
-        </w:rPr>
-        <w:t>Username</w:t>
-      </w:r>
-    </w:p>
-    <w:p>
-      <w:pPr>
-        <w:pStyle w:val="a3"/>
-        <w:numPr>
-          <w:ilvl w:val="0"/>
-          <w:numId w:val="4"/>
-        </w:numPr>
-        <w:rPr>
-          <w:rFonts w:ascii="Arial" w:hAnsi="Arial" w:cs="Arial"/>
-          <w:b/>
-          <w:sz w:val="28"/>
-          <w:szCs w:val="28"/>
-        </w:rPr>
-      </w:pPr>
-      <w:r>
-        <w:rPr>
-          <w:rFonts w:ascii="Arial" w:hAnsi="Arial" w:cs="Arial"/>
-          <w:sz w:val="28"/>
-          <w:szCs w:val="28"/>
-          <w:lang w:val="en-US"/>
-        </w:rPr>
-        <w:t>Password</w:t>
-      </w:r>
-    </w:p>
-    <w:p>
-      <w:pPr>
-        <w:pStyle w:val="a3"/>
-        <w:numPr>
-          <w:ilvl w:val="0"/>
-          <w:numId w:val="4"/>
-        </w:numPr>
-        <w:rPr>
-          <w:rFonts w:ascii="Arial" w:hAnsi="Arial" w:cs="Arial"/>
-          <w:b/>
-          <w:sz w:val="28"/>
-          <w:szCs w:val="28"/>
-        </w:rPr>
-      </w:pPr>
-      <w:r>
-        <w:rPr>
-          <w:rFonts w:ascii="Arial" w:hAnsi="Arial" w:cs="Arial"/>
-          <w:sz w:val="28"/>
-          <w:szCs w:val="28"/>
-          <w:lang w:val="en-US"/>
-        </w:rPr>
-        <w:t>Name</w:t>
-      </w:r>
-    </w:p>
-    <w:p>
-      <w:pPr>
-        <w:pStyle w:val="a3"/>
-        <w:numPr>
-          <w:ilvl w:val="0"/>
-          <w:numId w:val="4"/>
-        </w:numPr>
-        <w:rPr>
-          <w:rFonts w:ascii="Arial" w:hAnsi="Arial" w:cs="Arial"/>
-          <w:b/>
-          <w:sz w:val="28"/>
-          <w:szCs w:val="28"/>
-        </w:rPr>
-      </w:pPr>
-      <w:r>
-        <w:rPr>
-          <w:rFonts w:ascii="Arial" w:hAnsi="Arial" w:cs="Arial"/>
-          <w:sz w:val="28"/>
-          <w:szCs w:val="28"/>
-          <w:lang w:val="en-US"/>
-        </w:rPr>
-        <w:t>Surname</w:t>
-      </w:r>
-    </w:p>
-    <w:p>
-      <w:pPr>
-        <w:pStyle w:val="a3"/>
-        <w:numPr>
-          <w:ilvl w:val="0"/>
-          <w:numId w:val="4"/>
-        </w:numPr>
-        <w:rPr>
-          <w:rFonts w:ascii="Arial" w:hAnsi="Arial" w:cs="Arial"/>
-          <w:b/>
-          <w:sz w:val="28"/>
-          <w:szCs w:val="28"/>
-        </w:rPr>
-      </w:pPr>
-      <w:r>
-        <w:rPr>
-          <w:rFonts w:ascii="Arial" w:hAnsi="Arial" w:cs="Arial"/>
-          <w:sz w:val="28"/>
-          <w:szCs w:val="28"/>
-          <w:lang w:val="en-US"/>
-        </w:rPr>
-        <w:t>Section</w:t>
-      </w:r>
-    </w:p>
-    <w:p>
-      <w:pPr>
-        <w:pStyle w:val="a3"/>
-        <w:numPr>
-          <w:ilvl w:val="0"/>
-          <w:numId w:val="4"/>
-        </w:numPr>
-        <w:rPr>
-          <w:rFonts w:ascii="Arial" w:hAnsi="Arial" w:cs="Arial"/>
-          <w:b/>
-          <w:sz w:val="28"/>
-          <w:szCs w:val="28"/>
-        </w:rPr>
-      </w:pPr>
-      <w:proofErr w:type="spellStart"/>
-      <w:r>
-        <w:rPr>
-          <w:rFonts w:ascii="Arial" w:hAnsi="Arial" w:cs="Arial"/>
-          <w:sz w:val="28"/>
-          <w:szCs w:val="28"/>
-          <w:lang w:val="en-US"/>
-        </w:rPr>
-        <w:t>SectionId</w:t>
-      </w:r>
-      <w:proofErr w:type="spellEnd"/>
-    </w:p>
-    <w:p>
-      <w:pPr>
-        <w:pStyle w:val="a3"/>
-        <w:numPr>
-          <w:ilvl w:val="0"/>
-          <w:numId w:val="4"/>
-        </w:numPr>
-        <w:rPr>
-          <w:rFonts w:ascii="Arial" w:hAnsi="Arial" w:cs="Arial"/>
-          <w:b/>
-          <w:sz w:val="28"/>
-          <w:szCs w:val="28"/>
-        </w:rPr>
-      </w:pPr>
-      <w:proofErr w:type="spellStart"/>
-      <w:r>
-        <w:rPr>
-          <w:rFonts w:ascii="Arial" w:hAnsi="Arial" w:cs="Arial"/>
-          <w:sz w:val="28"/>
-          <w:szCs w:val="28"/>
-          <w:lang w:val="en-US"/>
-        </w:rPr>
-        <w:t>PassportSeries</w:t>
-      </w:r>
-      <w:proofErr w:type="spellEnd"/>
-    </w:p>
-    <w:p>
-      <w:pPr>
-        <w:pStyle w:val="a3"/>
-        <w:numPr>
-          <w:ilvl w:val="0"/>
-          <w:numId w:val="4"/>
-        </w:numPr>
-        <w:rPr>
-          <w:rFonts w:ascii="Arial" w:hAnsi="Arial" w:cs="Arial"/>
-          <w:b/>
-          <w:sz w:val="28"/>
-          <w:szCs w:val="28"/>
-        </w:rPr>
-      </w:pPr>
-      <w:r>
-        <w:rPr>
-          <w:rFonts w:ascii="Arial" w:hAnsi="Arial" w:cs="Arial"/>
-          <w:sz w:val="28"/>
-          <w:szCs w:val="28"/>
-          <w:lang w:val="en-US"/>
-        </w:rPr>
-        <w:t>PassportNumber</w:t>
-      </w:r>
-    </w:p>
-    <w:p>
-      <w:pPr>
-        <w:pStyle w:val="a3"/>
-        <w:numPr>
-          <w:ilvl w:val="0"/>
-          <w:numId w:val="4"/>
-        </w:numPr>
-        <w:rPr>
-          <w:rFonts w:ascii="Arial" w:hAnsi="Arial" w:cs="Arial"/>
-          <w:b/>
-          <w:sz w:val="28"/>
-          <w:szCs w:val="28"/>
-        </w:rPr>
-      </w:pPr>
-      <w:proofErr w:type="spellStart"/>
-      <w:r>
-        <w:rPr>
-          <w:rFonts w:ascii="Arial" w:hAnsi="Arial" w:cs="Arial"/>
-          <w:sz w:val="28"/>
-          <w:szCs w:val="28"/>
-          <w:lang w:val="en-US"/>
-        </w:rPr>
-        <w:t>PhoneNumber</w:t>
-      </w:r>
-      <w:proofErr w:type="spellEnd"/>
-    </w:p>
-    <w:p>
-      <w:pPr>
-        <w:pStyle w:val="a3"/>
-        <w:numPr>
-          <w:ilvl w:val="0"/>
-          <w:numId w:val="4"/>
-        </w:numPr>
-        <w:rPr>
-          <w:rFonts w:ascii="Arial" w:hAnsi="Arial" w:cs="Arial"/>
-          <w:b/>
-          <w:sz w:val="28"/>
-          <w:szCs w:val="28"/>
-        </w:rPr>
-      </w:pPr>
-      <w:r>
-        <w:rPr>
-          <w:rFonts w:ascii="Arial" w:hAnsi="Arial" w:cs="Arial"/>
-          <w:sz w:val="28"/>
-          <w:szCs w:val="28"/>
-          <w:lang w:val="en-US"/>
-        </w:rPr>
-        <w:t>Contacts</w:t>
-      </w:r>
-    </w:p>
-    <w:p>
-      <w:pPr>
-        <w:pStyle w:val="a3"/>
-        <w:numPr>
-          <w:ilvl w:val="0"/>
-          <w:numId w:val="4"/>
-        </w:numPr>
-        <w:rPr>
-          <w:rFonts w:ascii="Arial" w:hAnsi="Arial" w:cs="Arial"/>
-          <w:b/>
-          <w:sz w:val="28"/>
-          <w:szCs w:val="28"/>
-        </w:rPr>
-      </w:pPr>
-      <w:proofErr w:type="spellStart"/>
-      <w:r>
-        <w:rPr>
-          <w:rFonts w:ascii="Arial" w:hAnsi="Arial" w:cs="Arial"/>
-          <w:sz w:val="28"/>
-          <w:szCs w:val="28"/>
-          <w:lang w:val="en-US"/>
-        </w:rPr>
-        <w:t>ClientSeasonTickets</w:t>
-      </w:r>
-      <w:proofErr w:type="spellEnd"/>
-    </w:p>
-    <w:p>
-      <w:pPr>
-        <w:pStyle w:val="a3"/>
-        <w:numPr>
-          <w:ilvl w:val="0"/>
-          <w:numId w:val="4"/>
-        </w:numPr>
-        <w:rPr>
-          <w:rFonts w:ascii="Arial" w:hAnsi="Arial" w:cs="Arial"/>
-          <w:b/>
-          <w:sz w:val="28"/>
-          <w:szCs w:val="28"/>
-        </w:rPr>
-      </w:pPr>
-      <w:r>
-        <w:rPr>
-          <w:rFonts w:ascii="Arial" w:hAnsi="Arial" w:cs="Arial"/>
-          <w:sz w:val="28"/>
-          <w:szCs w:val="28"/>
-          <w:lang w:val="en-US"/>
-        </w:rPr>
-        <w:t>Groups</w:t>
-      </w:r>
-    </w:p>
-    <w:p>
-      <w:pPr>
-        <w:pStyle w:val="a3"/>
-        <w:numPr>
-          <w:ilvl w:val="0"/>
-          <w:numId w:val="4"/>
-        </w:numPr>
-        <w:rPr>
-          <w:rFonts w:ascii="Arial" w:hAnsi="Arial" w:cs="Arial"/>
-          <w:b/>
-          <w:sz w:val="28"/>
-          <w:szCs w:val="28"/>
-        </w:rPr>
-      </w:pPr>
-      <w:r>
-        <w:rPr>
-          <w:rFonts w:ascii="Arial" w:hAnsi="Arial" w:cs="Arial"/>
-          <w:sz w:val="28"/>
-          <w:szCs w:val="28"/>
-          <w:lang w:val="en-US"/>
-        </w:rPr>
-        <w:t>Trainings</w:t>
-      </w:r>
-    </w:p>
-    <w:p>
-      <w:pPr>
-        <w:rPr>
-          <w:rFonts w:ascii="Arial" w:hAnsi="Arial" w:cs="Arial"/>
-          <w:b/>
-          <w:sz w:val="28"/>
-          <w:szCs w:val="28"/>
-        </w:rPr>
-      </w:pPr>
-      <w:r>
-        <w:rPr>
-          <w:rFonts w:ascii="Arial" w:hAnsi="Arial" w:cs="Arial"/>
-          <w:b/>
-          <w:sz w:val="28"/>
-          <w:szCs w:val="28"/>
-        </w:rPr>
-        <w:t>Занятие</w:t>
-      </w:r>
-    </w:p>
-    <w:p>
-      <w:pPr>
-        <w:pStyle w:val="a3"/>
-        <w:numPr>
-          <w:ilvl w:val="0"/>
-          <w:numId w:val="5"/>
-        </w:numPr>
-        <w:rPr>
-          <w:rFonts w:ascii="Arial" w:hAnsi="Arial" w:cs="Arial"/>
-          <w:sz w:val="28"/>
-          <w:szCs w:val="28"/>
-        </w:rPr>
-      </w:pPr>
-      <w:r>
-        <w:rPr>
-          <w:rFonts w:ascii="Arial" w:hAnsi="Arial" w:cs="Arial"/>
-          <w:sz w:val="28"/>
-          <w:szCs w:val="28"/>
-          <w:lang w:val="en-US"/>
-        </w:rPr>
-        <w:t>ID</w:t>
-      </w:r>
-    </w:p>
-    <w:p>
-      <w:pPr>
-        <w:pStyle w:val="a3"/>
-        <w:numPr>
-          <w:ilvl w:val="0"/>
-          <w:numId w:val="5"/>
-        </w:numPr>
-        <w:rPr>
-          <w:rFonts w:ascii="Arial" w:hAnsi="Arial" w:cs="Arial"/>
-          <w:sz w:val="28"/>
-          <w:szCs w:val="28"/>
-        </w:rPr>
-      </w:pPr>
-      <w:r>
-        <w:rPr>
-          <w:rFonts w:ascii="Arial" w:hAnsi="Arial" w:cs="Arial"/>
-          <w:sz w:val="28"/>
-          <w:szCs w:val="28"/>
-          <w:lang w:val="en-US"/>
-        </w:rPr>
-        <w:t>Name</w:t>
-      </w:r>
-    </w:p>
-    <w:p>
-      <w:pPr>
-        <w:pStyle w:val="a3"/>
-        <w:numPr>
-          <w:ilvl w:val="0"/>
-          <w:numId w:val="5"/>
-        </w:numPr>
-        <w:rPr>
-          <w:rFonts w:ascii="Arial" w:hAnsi="Arial" w:cs="Arial"/>
-          <w:sz w:val="28"/>
-          <w:szCs w:val="28"/>
-        </w:rPr>
-      </w:pPr>
-      <w:r>
-        <w:rPr>
-          <w:rFonts w:ascii="Arial" w:hAnsi="Arial" w:cs="Arial"/>
-          <w:sz w:val="28"/>
-          <w:szCs w:val="28"/>
-          <w:lang w:val="en-US"/>
-        </w:rPr>
-        <w:t>Date</w:t>
-      </w:r>
-    </w:p>
-    <w:p>
-      <w:pPr>
-        <w:pStyle w:val="a3"/>
-        <w:numPr>
-          <w:ilvl w:val="0"/>
-          <w:numId w:val="5"/>
-        </w:numPr>
-        <w:rPr>
-          <w:rFonts w:ascii="Arial" w:hAnsi="Arial" w:cs="Arial"/>
-          <w:sz w:val="28"/>
-          <w:szCs w:val="28"/>
-        </w:rPr>
-      </w:pPr>
-      <w:r>
-        <w:rPr>
-          <w:rFonts w:ascii="Arial" w:hAnsi="Arial" w:cs="Arial"/>
-          <w:sz w:val="28"/>
-          <w:szCs w:val="28"/>
-          <w:lang w:val="en-US"/>
-        </w:rPr>
-        <w:t>Time</w:t>
-      </w:r>
-    </w:p>
-    <w:p>
-      <w:pPr>
-        <w:pStyle w:val="a3"/>
-        <w:numPr>
-          <w:ilvl w:val="0"/>
-          <w:numId w:val="5"/>
-        </w:numPr>
-        <w:rPr>
-          <w:rFonts w:ascii="Arial" w:hAnsi="Arial" w:cs="Arial"/>
-          <w:sz w:val="28"/>
-          <w:szCs w:val="28"/>
-        </w:rPr>
-      </w:pPr>
-      <w:r>
-        <w:rPr>
-          <w:rFonts w:ascii="Arial" w:hAnsi="Arial" w:cs="Arial"/>
-          <w:sz w:val="28"/>
-          <w:szCs w:val="28"/>
-          <w:lang w:val="en-US"/>
-        </w:rPr>
-        <w:t>Duration</w:t>
-      </w:r>
-    </w:p>
-    <w:p>
-      <w:pPr>
-        <w:pStyle w:val="a3"/>
-        <w:numPr>
-          <w:ilvl w:val="0"/>
-          <w:numId w:val="5"/>
-        </w:numPr>
-        <w:rPr>
-          <w:rFonts w:ascii="Arial" w:hAnsi="Arial" w:cs="Arial"/>
-          <w:sz w:val="28"/>
-          <w:szCs w:val="28"/>
-        </w:rPr>
-      </w:pPr>
-      <w:r>
-        <w:rPr>
-          <w:rFonts w:ascii="Arial" w:hAnsi="Arial" w:cs="Arial"/>
-          <w:sz w:val="28"/>
-          <w:szCs w:val="28"/>
-          <w:lang w:val="en-US"/>
-        </w:rPr>
-        <w:t>Gym</w:t>
-      </w:r>
-    </w:p>
-    <w:p>
-      <w:pPr>
-        <w:pStyle w:val="a3"/>
-        <w:numPr>
-          <w:ilvl w:val="0"/>
-          <w:numId w:val="5"/>
-        </w:numPr>
-        <w:rPr>
-          <w:rFonts w:ascii="Arial" w:hAnsi="Arial" w:cs="Arial"/>
-          <w:sz w:val="28"/>
-          <w:szCs w:val="28"/>
-        </w:rPr>
-      </w:pPr>
-      <w:proofErr w:type="spellStart"/>
-      <w:r>
-        <w:rPr>
-          <w:rFonts w:ascii="Arial" w:hAnsi="Arial" w:cs="Arial"/>
-          <w:sz w:val="28"/>
-          <w:szCs w:val="28"/>
-          <w:lang w:val="en-US"/>
-        </w:rPr>
-        <w:t>GymID</w:t>
-      </w:r>
-      <w:proofErr w:type="spellEnd"/>
-    </w:p>
-    <w:p>
-      <w:pPr>
-        <w:pStyle w:val="a3"/>
-        <w:numPr>
-          <w:ilvl w:val="0"/>
-          <w:numId w:val="5"/>
-        </w:numPr>
-        <w:rPr>
-          <w:rFonts w:ascii="Arial" w:hAnsi="Arial" w:cs="Arial"/>
-          <w:sz w:val="28"/>
-          <w:szCs w:val="28"/>
-        </w:rPr>
-      </w:pPr>
-      <w:r>
-        <w:rPr>
-          <w:rFonts w:ascii="Arial" w:hAnsi="Arial" w:cs="Arial"/>
-          <w:sz w:val="28"/>
-          <w:szCs w:val="28"/>
-          <w:lang w:val="en-US"/>
-        </w:rPr>
-        <w:t>Coach</w:t>
-      </w:r>
-    </w:p>
-    <w:p>
-      <w:pPr>
-        <w:pStyle w:val="a3"/>
-        <w:numPr>
-          <w:ilvl w:val="0"/>
-          <w:numId w:val="5"/>
-        </w:numPr>
-        <w:rPr>
-          <w:rFonts w:ascii="Arial" w:hAnsi="Arial" w:cs="Arial"/>
-          <w:sz w:val="28"/>
-          <w:szCs w:val="28"/>
-        </w:rPr>
-      </w:pPr>
-      <w:proofErr w:type="spellStart"/>
-      <w:r>
-        <w:rPr>
-          <w:rFonts w:ascii="Arial" w:hAnsi="Arial" w:cs="Arial"/>
-          <w:sz w:val="28"/>
-          <w:szCs w:val="28"/>
-          <w:lang w:val="en-US"/>
-        </w:rPr>
-        <w:lastRenderedPageBreak/>
-        <w:t>CoachID</w:t>
-      </w:r>
-      <w:proofErr w:type="spellEnd"/>
-    </w:p>
-    <w:p>
-      <w:pPr>
-        <w:pStyle w:val="a3"/>
-        <w:numPr>
-          <w:ilvl w:val="0"/>
-          <w:numId w:val="5"/>
-        </w:numPr>
-        <w:rPr>
-          <w:rFonts w:ascii="Arial" w:hAnsi="Arial" w:cs="Arial"/>
-          <w:sz w:val="28"/>
-          <w:szCs w:val="28"/>
-        </w:rPr>
-      </w:pPr>
-      <w:r>
-        <w:rPr>
-          <w:rFonts w:ascii="Arial" w:hAnsi="Arial" w:cs="Arial"/>
-          <w:sz w:val="28"/>
-          <w:szCs w:val="28"/>
-          <w:lang w:val="en-US"/>
-        </w:rPr>
-        <w:t>Section</w:t>
-      </w:r>
-    </w:p>
-    <w:p>
-      <w:pPr>
-        <w:pStyle w:val="a3"/>
-        <w:numPr>
-          <w:ilvl w:val="0"/>
-          <w:numId w:val="5"/>
-        </w:numPr>
-        <w:rPr>
-          <w:rFonts w:ascii="Arial" w:hAnsi="Arial" w:cs="Arial"/>
-          <w:sz w:val="28"/>
-          <w:szCs w:val="28"/>
-        </w:rPr>
-      </w:pPr>
-      <w:proofErr w:type="spellStart"/>
-      <w:r>
-        <w:rPr>
-          <w:rFonts w:ascii="Arial" w:hAnsi="Arial" w:cs="Arial"/>
-          <w:sz w:val="28"/>
-          <w:szCs w:val="28"/>
-          <w:lang w:val="en-US"/>
-        </w:rPr>
-        <w:t>SectionID</w:t>
-      </w:r>
-      <w:proofErr w:type="spellEnd"/>
-    </w:p>
-    <w:p>
-      <w:pPr>
-        <w:pStyle w:val="a3"/>
-        <w:numPr>
-          <w:ilvl w:val="0"/>
-          <w:numId w:val="5"/>
-        </w:numPr>
-        <w:rPr>
-          <w:rFonts w:ascii="Arial" w:hAnsi="Arial" w:cs="Arial"/>
-          <w:sz w:val="28"/>
-          <w:szCs w:val="28"/>
-        </w:rPr>
-      </w:pPr>
-      <w:r>
-        <w:rPr>
-          <w:rFonts w:ascii="Arial" w:hAnsi="Arial" w:cs="Arial"/>
-          <w:sz w:val="28"/>
-          <w:szCs w:val="28"/>
-          <w:lang w:val="en-US"/>
-        </w:rPr>
-        <w:t>Group</w:t>
-      </w:r>
-    </w:p>
-    <w:p>
-      <w:pPr>
-        <w:pStyle w:val="a3"/>
-        <w:numPr>
-          <w:ilvl w:val="0"/>
-          <w:numId w:val="5"/>
-        </w:numPr>
-        <w:rPr>
-          <w:rFonts w:ascii="Arial" w:hAnsi="Arial" w:cs="Arial"/>
-          <w:sz w:val="28"/>
-          <w:szCs w:val="28"/>
-        </w:rPr>
-      </w:pPr>
-      <w:proofErr w:type="spellStart"/>
-      <w:r>
-        <w:rPr>
-          <w:rFonts w:ascii="Arial" w:hAnsi="Arial" w:cs="Arial"/>
-          <w:sz w:val="28"/>
-          <w:szCs w:val="28"/>
-          <w:lang w:val="en-US"/>
-        </w:rPr>
-        <w:t>GroupID</w:t>
-      </w:r>
-      <w:proofErr w:type="spellEnd"/>
-    </w:p>
-    <w:p>
-      <w:pPr>
-        <w:pStyle w:val="a3"/>
-        <w:numPr>
-          <w:ilvl w:val="0"/>
-          <w:numId w:val="5"/>
-        </w:numPr>
-        <w:rPr>
-          <w:rFonts w:ascii="Arial" w:hAnsi="Arial" w:cs="Arial"/>
-          <w:sz w:val="28"/>
-          <w:szCs w:val="28"/>
-        </w:rPr>
-      </w:pPr>
-      <w:proofErr w:type="spellStart"/>
-      <w:r>
-        <w:rPr>
-          <w:rFonts w:ascii="Arial" w:hAnsi="Arial" w:cs="Arial"/>
-          <w:sz w:val="28"/>
-          <w:szCs w:val="28"/>
-          <w:lang w:val="en-US"/>
-        </w:rPr>
-        <w:t>ClientTrainings</w:t>
-      </w:r>
-      <w:proofErr w:type="spellEnd"/>
-    </w:p>
-    <w:p>
-      <w:pPr>
-        <w:pStyle w:val="a3"/>
-        <w:numPr>
-          <w:ilvl w:val="0"/>
-          <w:numId w:val="5"/>
-        </w:numPr>
-        <w:rPr>
-          <w:rFonts w:ascii="Arial" w:hAnsi="Arial" w:cs="Arial"/>
-          <w:sz w:val="28"/>
-          <w:szCs w:val="28"/>
-        </w:rPr>
-      </w:pPr>
-      <w:r>
-        <w:rPr>
-          <w:rFonts w:ascii="Arial" w:hAnsi="Arial" w:cs="Arial"/>
-          <w:sz w:val="28"/>
-          <w:szCs w:val="28"/>
-          <w:lang w:val="en-US"/>
-        </w:rPr>
-        <w:t>Note</w:t>
-      </w:r>
-      <w:r>
-        <w:rPr>
-          <w:rFonts w:ascii="Arial" w:hAnsi="Arial" w:cs="Arial"/>
-          <w:sz w:val="28"/>
-          <w:szCs w:val="28"/>
-          <w:lang w:val="en-US"/>
-        </w:rPr>
-        <w:t>s</w:t>
-      </w:r>
-    </w:p>
-    <w:p>
-      <w:pPr>
-        <w:rPr>
-          <w:rFonts w:ascii="Arial" w:hAnsi="Arial" w:cs="Arial"/>
-          <w:b/>
-          <w:sz w:val="28"/>
-          <w:szCs w:val="28"/>
-        </w:rPr>
-      </w:pPr>
-      <w:r>
-        <w:rPr>
-          <w:rFonts w:ascii="Arial" w:hAnsi="Arial" w:cs="Arial"/>
-          <w:b/>
-          <w:sz w:val="28"/>
-          <w:szCs w:val="28"/>
-        </w:rPr>
-        <w:t>Занятие клиента</w:t>
-      </w:r>
-    </w:p>
-    <w:p>
-      <w:pPr>
-        <w:pStyle w:val="a3"/>
-        <w:numPr>
-          <w:ilvl w:val="0"/>
-          <w:numId w:val="7"/>
-        </w:numPr>
-        <w:rPr>
-          <w:rFonts w:ascii="Arial" w:hAnsi="Arial" w:cs="Arial"/>
-          <w:sz w:val="28"/>
-          <w:szCs w:val="28"/>
-        </w:rPr>
-      </w:pPr>
-      <w:r>
-        <w:rPr>
-          <w:rFonts w:ascii="Arial" w:hAnsi="Arial" w:cs="Arial"/>
-          <w:sz w:val="28"/>
-          <w:szCs w:val="28"/>
-          <w:lang w:val="en-US"/>
-        </w:rPr>
-        <w:t>ID</w:t>
-      </w:r>
-    </w:p>
-    <w:p>
-      <w:pPr>
-        <w:pStyle w:val="a3"/>
-        <w:numPr>
-          <w:ilvl w:val="0"/>
-          <w:numId w:val="7"/>
-        </w:numPr>
-        <w:rPr>
-          <w:rFonts w:ascii="Arial" w:hAnsi="Arial" w:cs="Arial"/>
-          <w:sz w:val="28"/>
-          <w:szCs w:val="28"/>
-        </w:rPr>
-      </w:pPr>
-      <w:r>
-        <w:rPr>
-          <w:rFonts w:ascii="Arial" w:hAnsi="Arial" w:cs="Arial"/>
-          <w:sz w:val="28"/>
-          <w:szCs w:val="28"/>
-          <w:lang w:val="en-US"/>
-        </w:rPr>
-        <w:t>Training</w:t>
-      </w:r>
-    </w:p>
-    <w:p>
-      <w:pPr>
-        <w:pStyle w:val="a3"/>
-        <w:numPr>
-          <w:ilvl w:val="0"/>
-          <w:numId w:val="7"/>
-        </w:numPr>
-        <w:rPr>
-          <w:rFonts w:ascii="Arial" w:hAnsi="Arial" w:cs="Arial"/>
-          <w:sz w:val="28"/>
-          <w:szCs w:val="28"/>
-        </w:rPr>
-      </w:pPr>
-      <w:proofErr w:type="spellStart"/>
-      <w:r>
-        <w:rPr>
-          <w:rFonts w:ascii="Arial" w:hAnsi="Arial" w:cs="Arial"/>
-          <w:sz w:val="28"/>
-          <w:szCs w:val="28"/>
-          <w:lang w:val="en-US"/>
-        </w:rPr>
-        <w:t>TrainingID</w:t>
-      </w:r>
-      <w:proofErr w:type="spellEnd"/>
-    </w:p>
-    <w:p>
-      <w:pPr>
-        <w:pStyle w:val="a3"/>
-        <w:numPr>
-          <w:ilvl w:val="0"/>
-          <w:numId w:val="7"/>
-        </w:numPr>
-        <w:rPr>
-          <w:rFonts w:ascii="Arial" w:hAnsi="Arial" w:cs="Arial"/>
-          <w:sz w:val="28"/>
-          <w:szCs w:val="28"/>
-        </w:rPr>
-      </w:pPr>
-      <w:r>
-        <w:rPr>
-          <w:rFonts w:ascii="Arial" w:hAnsi="Arial" w:cs="Arial"/>
-          <w:sz w:val="28"/>
-          <w:szCs w:val="28"/>
-          <w:lang w:val="en-US"/>
-        </w:rPr>
-        <w:t>Client</w:t>
-      </w:r>
-    </w:p>
-    <w:p>
-      <w:pPr>
-        <w:pStyle w:val="a3"/>
-        <w:numPr>
-          <w:ilvl w:val="0"/>
-          <w:numId w:val="7"/>
-        </w:numPr>
-        <w:rPr>
-          <w:rFonts w:ascii="Arial" w:hAnsi="Arial" w:cs="Arial"/>
-          <w:sz w:val="28"/>
-          <w:szCs w:val="28"/>
-        </w:rPr>
-      </w:pPr>
-      <w:proofErr w:type="spellStart"/>
-      <w:r>
-        <w:rPr>
-          <w:rFonts w:ascii="Arial" w:hAnsi="Arial" w:cs="Arial"/>
-          <w:sz w:val="28"/>
-          <w:szCs w:val="28"/>
-          <w:lang w:val="en-US"/>
-        </w:rPr>
-        <w:t>ClientID</w:t>
-      </w:r>
-      <w:proofErr w:type="spellEnd"/>
-    </w:p>
-    <w:p>
-      <w:pPr>
-        <w:pStyle w:val="a3"/>
-        <w:numPr>
-          <w:ilvl w:val="0"/>
-          <w:numId w:val="7"/>
-        </w:numPr>
-        <w:rPr>
-          <w:rFonts w:ascii="Arial" w:hAnsi="Arial" w:cs="Arial"/>
-          <w:sz w:val="28"/>
-          <w:szCs w:val="28"/>
-        </w:rPr>
-      </w:pPr>
-      <w:proofErr w:type="spellStart"/>
-      <w:r>
-        <w:rPr>
-          <w:rFonts w:ascii="Arial" w:hAnsi="Arial" w:cs="Arial"/>
-          <w:sz w:val="28"/>
-          <w:szCs w:val="28"/>
-          <w:lang w:val="en-US"/>
-        </w:rPr>
-        <w:t>Client</w:t>
-      </w:r>
-      <w:r>
-        <w:rPr>
-          <w:rFonts w:ascii="Arial" w:hAnsi="Arial" w:cs="Arial"/>
-          <w:sz w:val="28"/>
-          <w:szCs w:val="28"/>
-          <w:lang w:val="en-US"/>
-        </w:rPr>
-        <w:t>SeasonTicket</w:t>
-      </w:r>
-      <w:proofErr w:type="spellEnd"/>
-    </w:p>
-    <w:p>
-      <w:pPr>
-        <w:pStyle w:val="a3"/>
-        <w:numPr>
-          <w:ilvl w:val="0"/>
-          <w:numId w:val="7"/>
-        </w:numPr>
-        <w:rPr>
-          <w:rFonts w:ascii="Arial" w:hAnsi="Arial" w:cs="Arial"/>
-          <w:sz w:val="28"/>
-          <w:szCs w:val="28"/>
-        </w:rPr>
-      </w:pPr>
-      <w:proofErr w:type="spellStart"/>
-      <w:r>
-        <w:rPr>
-          <w:rFonts w:ascii="Arial" w:hAnsi="Arial" w:cs="Arial"/>
-          <w:sz w:val="28"/>
-          <w:szCs w:val="28"/>
-          <w:lang w:val="en-US"/>
-        </w:rPr>
-        <w:t>Client</w:t>
-      </w:r>
-      <w:r>
-        <w:rPr>
-          <w:rFonts w:ascii="Arial" w:hAnsi="Arial" w:cs="Arial"/>
-          <w:sz w:val="28"/>
-          <w:szCs w:val="28"/>
-          <w:lang w:val="en-US"/>
-        </w:rPr>
-        <w:t>SeasonTicketID</w:t>
-      </w:r>
-      <w:proofErr w:type="spellEnd"/>
-    </w:p>
-    <w:p>
-      <w:pPr>
-        <w:pStyle w:val="a3"/>
-        <w:numPr>
-          <w:ilvl w:val="0"/>
-          <w:numId w:val="7"/>
-        </w:numPr>
-        <w:rPr>
-          <w:rFonts w:ascii="Arial" w:hAnsi="Arial" w:cs="Arial"/>
-          <w:sz w:val="28"/>
-          <w:szCs w:val="28"/>
-        </w:rPr>
-      </w:pPr>
-      <w:r>
-        <w:rPr>
-          <w:rFonts w:ascii="Arial" w:hAnsi="Arial" w:cs="Arial"/>
-          <w:sz w:val="28"/>
-          <w:szCs w:val="28"/>
-          <w:lang w:val="en-US"/>
-        </w:rPr>
-        <w:t>Visiting</w:t>
-      </w:r>
-    </w:p>
-    <w:p>
-      <w:pPr>
-        <w:rPr>
-          <w:rFonts w:ascii="Arial" w:hAnsi="Arial" w:cs="Arial"/>
-          <w:b/>
-          <w:sz w:val="28"/>
-          <w:szCs w:val="28"/>
-        </w:rPr>
-      </w:pPr>
-    </w:p>
-    <w:p>
-      <w:pPr>
-        <w:rPr>
-          <w:rFonts w:ascii="Arial" w:hAnsi="Arial" w:cs="Arial"/>
-          <w:b/>
-          <w:sz w:val="28"/>
-          <w:szCs w:val="28"/>
-        </w:rPr>
-      </w:pPr>
-      <w:r>
-        <w:rPr>
-          <w:rFonts w:ascii="Arial" w:hAnsi="Arial" w:cs="Arial"/>
-          <w:b/>
-          <w:sz w:val="28"/>
-          <w:szCs w:val="28"/>
-        </w:rPr>
-        <w:t>Группа</w:t>
-      </w:r>
-    </w:p>
-    <w:p>
-      <w:pPr>
-        <w:pStyle w:val="a3"/>
-        <w:numPr>
-          <w:ilvl w:val="0"/>
-          <w:numId w:val="8"/>
-        </w:numPr>
-        <w:rPr>
-          <w:rFonts w:ascii="Arial" w:hAnsi="Arial" w:cs="Arial"/>
-          <w:sz w:val="28"/>
-          <w:szCs w:val="28"/>
-        </w:rPr>
-      </w:pPr>
-      <w:r>
-        <w:rPr>
-          <w:rFonts w:ascii="Arial" w:hAnsi="Arial" w:cs="Arial"/>
-          <w:sz w:val="28"/>
-          <w:szCs w:val="28"/>
-          <w:lang w:val="en-US"/>
-        </w:rPr>
-        <w:t>ID</w:t>
-      </w:r>
-    </w:p>
-    <w:p>
-      <w:pPr>
-        <w:pStyle w:val="a3"/>
-        <w:numPr>
-          <w:ilvl w:val="0"/>
-          <w:numId w:val="8"/>
-        </w:numPr>
-        <w:rPr>
-          <w:rFonts w:ascii="Arial" w:hAnsi="Arial" w:cs="Arial"/>
-          <w:sz w:val="28"/>
-          <w:szCs w:val="28"/>
-        </w:rPr>
-      </w:pPr>
-      <w:r>
-        <w:rPr>
-          <w:rFonts w:ascii="Arial" w:hAnsi="Arial" w:cs="Arial"/>
-          <w:sz w:val="28"/>
-          <w:szCs w:val="28"/>
-          <w:lang w:val="en-US"/>
-        </w:rPr>
-        <w:t>Name</w:t>
-      </w:r>
-    </w:p>
-    <w:p>
-      <w:pPr>
-        <w:pStyle w:val="a3"/>
-        <w:numPr>
-          <w:ilvl w:val="0"/>
-          <w:numId w:val="8"/>
-        </w:numPr>
-        <w:rPr>
-          <w:rFonts w:ascii="Arial" w:hAnsi="Arial" w:cs="Arial"/>
-          <w:sz w:val="28"/>
-          <w:szCs w:val="28"/>
-        </w:rPr>
-      </w:pPr>
-      <w:r>
-        <w:rPr>
-          <w:rFonts w:ascii="Arial" w:hAnsi="Arial" w:cs="Arial"/>
-          <w:sz w:val="28"/>
-          <w:szCs w:val="28"/>
-          <w:lang w:val="en-US"/>
-        </w:rPr>
-        <w:t>Coach</w:t>
-      </w:r>
-    </w:p>
-    <w:p>
-      <w:pPr>
-        <w:pStyle w:val="a3"/>
-        <w:numPr>
-          <w:ilvl w:val="0"/>
-          <w:numId w:val="8"/>
-        </w:numPr>
-        <w:rPr>
-          <w:rFonts w:ascii="Arial" w:hAnsi="Arial" w:cs="Arial"/>
-          <w:sz w:val="28"/>
-          <w:szCs w:val="28"/>
-        </w:rPr>
-      </w:pPr>
-      <w:proofErr w:type="spellStart"/>
-      <w:r>
-        <w:rPr>
-          <w:rFonts w:ascii="Arial" w:hAnsi="Arial" w:cs="Arial"/>
-          <w:sz w:val="28"/>
-          <w:szCs w:val="28"/>
-          <w:lang w:val="en-US"/>
-        </w:rPr>
-        <w:t>CoachID</w:t>
-      </w:r>
-      <w:proofErr w:type="spellEnd"/>
-    </w:p>
-    <w:p>
-      <w:pPr>
-        <w:pStyle w:val="a3"/>
-        <w:numPr>
-          <w:ilvl w:val="0"/>
-          <w:numId w:val="8"/>
-        </w:numPr>
-        <w:rPr>
-          <w:rFonts w:ascii="Arial" w:hAnsi="Arial" w:cs="Arial"/>
-          <w:sz w:val="28"/>
-          <w:szCs w:val="28"/>
-        </w:rPr>
-      </w:pPr>
-      <w:r>
-        <w:rPr>
-          <w:rFonts w:ascii="Arial" w:hAnsi="Arial" w:cs="Arial"/>
-          <w:sz w:val="28"/>
-          <w:szCs w:val="28"/>
-          <w:lang w:val="en-US"/>
-        </w:rPr>
-        <w:t>Section</w:t>
-      </w:r>
-    </w:p>
-    <w:p>
-      <w:pPr>
-        <w:pStyle w:val="a3"/>
-        <w:numPr>
-          <w:ilvl w:val="0"/>
-          <w:numId w:val="8"/>
-        </w:numPr>
-        <w:rPr>
-          <w:rFonts w:ascii="Arial" w:hAnsi="Arial" w:cs="Arial"/>
-          <w:sz w:val="28"/>
-          <w:szCs w:val="28"/>
-        </w:rPr>
-      </w:pPr>
-      <w:proofErr w:type="spellStart"/>
-      <w:r>
-        <w:rPr>
-          <w:rFonts w:ascii="Arial" w:hAnsi="Arial" w:cs="Arial"/>
-          <w:sz w:val="28"/>
-          <w:szCs w:val="28"/>
-          <w:lang w:val="en-US"/>
-        </w:rPr>
-        <w:t>SectionID</w:t>
-      </w:r>
-      <w:proofErr w:type="spellEnd"/>
-    </w:p>
-    <w:p>
-      <w:pPr>
-        <w:pStyle w:val="a3"/>
-        <w:numPr>
-          <w:ilvl w:val="0"/>
-          <w:numId w:val="8"/>
-        </w:numPr>
-        <w:rPr>
-          <w:rFonts w:ascii="Arial" w:hAnsi="Arial" w:cs="Arial"/>
-          <w:sz w:val="28"/>
-          <w:szCs w:val="28"/>
-        </w:rPr>
-      </w:pPr>
-      <w:r>
-        <w:rPr>
-          <w:rFonts w:ascii="Arial" w:hAnsi="Arial" w:cs="Arial"/>
-          <w:sz w:val="28"/>
-          <w:szCs w:val="28"/>
-          <w:lang w:val="en-US"/>
-        </w:rPr>
-        <w:t>Trainings</w:t>
-      </w:r>
-    </w:p>
-    <w:p>
-      <w:pPr>
-        <w:pStyle w:val="a3"/>
-        <w:numPr>
-          <w:ilvl w:val="0"/>
-          <w:numId w:val="8"/>
-        </w:numPr>
-        <w:rPr>
-          <w:rFonts w:ascii="Arial" w:hAnsi="Arial" w:cs="Arial"/>
-          <w:sz w:val="28"/>
-          <w:szCs w:val="28"/>
-        </w:rPr>
-      </w:pPr>
-      <w:proofErr w:type="spellStart"/>
-      <w:r>
-        <w:rPr>
-          <w:rFonts w:ascii="Arial" w:hAnsi="Arial" w:cs="Arial"/>
-          <w:sz w:val="28"/>
-          <w:szCs w:val="28"/>
-          <w:lang w:val="en-US"/>
-        </w:rPr>
-        <w:t>Client</w:t>
-      </w:r>
-      <w:r>
-        <w:rPr>
-          <w:rFonts w:ascii="Arial" w:hAnsi="Arial" w:cs="Arial"/>
-          <w:sz w:val="28"/>
-          <w:szCs w:val="28"/>
-          <w:lang w:val="en-US"/>
-        </w:rPr>
-        <w:t>SeasonTickets</w:t>
-      </w:r>
-      <w:proofErr w:type="spellEnd"/>
-    </w:p>
-    <w:p>
-      <w:pPr>
-        <w:rPr>
-          <w:rFonts w:ascii="Arial" w:hAnsi="Arial" w:cs="Arial"/>
-          <w:b/>
-          <w:sz w:val="28"/>
-          <w:szCs w:val="28"/>
-        </w:rPr>
-      </w:pPr>
-      <w:r>
-        <w:rPr>
-          <w:rFonts w:ascii="Arial" w:hAnsi="Arial" w:cs="Arial"/>
-          <w:b/>
-          <w:sz w:val="28"/>
-          <w:szCs w:val="28"/>
-        </w:rPr>
-        <w:t>Админ</w:t>
-      </w:r>
-    </w:p>
-    <w:p>
-      <w:pPr>
-        <w:pStyle w:val="a3"/>
-        <w:numPr>
-          <w:ilvl w:val="0"/>
           <w:numId w:val="9"/>
         </w:numPr>
         <w:rPr>
@@ -2442,316 +2545,244 @@
           <w:szCs w:val="28"/>
         </w:rPr>
       </w:pPr>
-      <w:r>
-        <w:rPr>
-          <w:rFonts w:ascii="Arial" w:hAnsi="Arial" w:cs="Arial"/>
-          <w:sz w:val="28"/>
-          <w:szCs w:val="28"/>
-          <w:lang w:val="en-US"/>
-        </w:rPr>
-        <w:t>ID</w:t>
-      </w:r>
-    </w:p>
-    <w:p>
-      <w:pPr>
-        <w:pStyle w:val="a3"/>
-        <w:numPr>
-          <w:ilvl w:val="0"/>
-          <w:numId w:val="9"/>
-        </w:numPr>
-        <w:rPr>
-          <w:rFonts w:ascii="Arial" w:hAnsi="Arial" w:cs="Arial"/>
-          <w:b/>
-          <w:sz w:val="28"/>
-          <w:szCs w:val="28"/>
-        </w:rPr>
-      </w:pPr>
-      <w:r>
-        <w:rPr>
-          <w:rFonts w:ascii="Arial" w:hAnsi="Arial" w:cs="Arial"/>
-          <w:sz w:val="28"/>
-          <w:szCs w:val="28"/>
-          <w:lang w:val="en-US"/>
-        </w:rPr>
-        <w:t>Username</w:t>
-      </w:r>
-    </w:p>
-    <w:p>
-      <w:pPr>
-        <w:pStyle w:val="a3"/>
-        <w:numPr>
-          <w:ilvl w:val="0"/>
-          <w:numId w:val="9"/>
-        </w:numPr>
-        <w:rPr>
-          <w:rFonts w:ascii="Arial" w:hAnsi="Arial" w:cs="Arial"/>
-          <w:b/>
-          <w:sz w:val="28"/>
-          <w:szCs w:val="28"/>
-        </w:rPr>
-      </w:pPr>
-      <w:r>
-        <w:rPr>
-          <w:rFonts w:ascii="Arial" w:hAnsi="Arial" w:cs="Arial"/>
-          <w:sz w:val="28"/>
-          <w:szCs w:val="28"/>
-          <w:lang w:val="en-US"/>
-        </w:rPr>
-        <w:t>Password</w:t>
-      </w:r>
-    </w:p>
-    <w:p>
-      <w:pPr>
-        <w:pStyle w:val="a3"/>
-        <w:numPr>
-          <w:ilvl w:val="0"/>
-          <w:numId w:val="9"/>
-        </w:numPr>
-        <w:rPr>
-          <w:rFonts w:ascii="Arial" w:hAnsi="Arial" w:cs="Arial"/>
-          <w:b/>
-          <w:sz w:val="28"/>
-          <w:szCs w:val="28"/>
-        </w:rPr>
-      </w:pPr>
-      <w:r>
-        <w:rPr>
-          <w:rFonts w:ascii="Arial" w:hAnsi="Arial" w:cs="Arial"/>
-          <w:sz w:val="28"/>
-          <w:szCs w:val="28"/>
-          <w:lang w:val="en-US"/>
-        </w:rPr>
-        <w:t>Name</w:t>
-      </w:r>
-    </w:p>
-    <w:p>
-      <w:pPr>
-        <w:pStyle w:val="a3"/>
-        <w:numPr>
-          <w:ilvl w:val="0"/>
-          <w:numId w:val="9"/>
-        </w:numPr>
-        <w:rPr>
-          <w:rFonts w:ascii="Arial" w:hAnsi="Arial" w:cs="Arial"/>
-          <w:b/>
-          <w:sz w:val="28"/>
-          <w:szCs w:val="28"/>
-        </w:rPr>
-      </w:pPr>
-      <w:r>
-        <w:rPr>
-          <w:rFonts w:ascii="Arial" w:hAnsi="Arial" w:cs="Arial"/>
-          <w:sz w:val="28"/>
-          <w:szCs w:val="28"/>
-          <w:lang w:val="en-US"/>
-        </w:rPr>
-        <w:t>Surname</w:t>
-      </w:r>
-    </w:p>
-    <w:p>
-      <w:pPr>
-        <w:pStyle w:val="a3"/>
-        <w:numPr>
-          <w:ilvl w:val="0"/>
-          <w:numId w:val="9"/>
-        </w:numPr>
-        <w:rPr>
-          <w:rFonts w:ascii="Arial" w:hAnsi="Arial" w:cs="Arial"/>
-          <w:b/>
-          <w:sz w:val="28"/>
-          <w:szCs w:val="28"/>
-        </w:rPr>
-      </w:pPr>
-      <w:proofErr w:type="spellStart"/>
-      <w:r>
-        <w:rPr>
-          <w:rFonts w:ascii="Arial" w:hAnsi="Arial" w:cs="Arial"/>
-          <w:sz w:val="28"/>
-          <w:szCs w:val="28"/>
-          <w:lang w:val="en-US"/>
-        </w:rPr>
-        <w:t>PassportSeries</w:t>
-      </w:r>
-      <w:proofErr w:type="spellEnd"/>
-    </w:p>
-    <w:p>
-      <w:pPr>
-        <w:pStyle w:val="a3"/>
-        <w:numPr>
-          <w:ilvl w:val="0"/>
-          <w:numId w:val="9"/>
-        </w:numPr>
-        <w:rPr>
-          <w:rFonts w:ascii="Arial" w:hAnsi="Arial" w:cs="Arial"/>
-          <w:b/>
-          <w:sz w:val="28"/>
-          <w:szCs w:val="28"/>
-        </w:rPr>
-      </w:pPr>
-      <w:proofErr w:type="spellStart"/>
-      <w:r>
-        <w:rPr>
-          <w:rFonts w:ascii="Arial" w:hAnsi="Arial" w:cs="Arial"/>
-          <w:sz w:val="28"/>
-          <w:szCs w:val="28"/>
-          <w:lang w:val="en-US"/>
-        </w:rPr>
-        <w:t>PassportNumber</w:t>
-      </w:r>
-      <w:proofErr w:type="spellEnd"/>
-    </w:p>
-    <w:p>
-      <w:pPr>
-        <w:pStyle w:val="a3"/>
-        <w:numPr>
-          <w:ilvl w:val="0"/>
-          <w:numId w:val="9"/>
-        </w:numPr>
-        <w:rPr>
-          <w:rFonts w:ascii="Arial" w:hAnsi="Arial" w:cs="Arial"/>
-          <w:b/>
-          <w:sz w:val="28"/>
-          <w:szCs w:val="28"/>
-        </w:rPr>
-      </w:pPr>
-      <w:proofErr w:type="spellStart"/>
-      <w:r>
-        <w:rPr>
-          <w:rFonts w:ascii="Arial" w:hAnsi="Arial" w:cs="Arial"/>
-          <w:sz w:val="28"/>
-          <w:szCs w:val="28"/>
-          <w:lang w:val="en-US"/>
-        </w:rPr>
-        <w:t>PhoneNumber</w:t>
-      </w:r>
-      <w:proofErr w:type="spellEnd"/>
-    </w:p>
-    <w:p>
-      <w:pPr>
-        <w:rPr>
-          <w:rFonts w:ascii="Arial" w:hAnsi="Arial" w:cs="Arial"/>
-          <w:b/>
-          <w:sz w:val="28"/>
-          <w:szCs w:val="28"/>
-        </w:rPr>
-      </w:pPr>
-      <w:r>
-        <w:rPr>
-          <w:rFonts w:ascii="Arial" w:hAnsi="Arial" w:cs="Arial"/>
-          <w:b/>
-          <w:sz w:val="28"/>
-          <w:szCs w:val="28"/>
-        </w:rPr>
-        <w:t>Секция</w:t>
-      </w:r>
-    </w:p>
-    <w:p>
-      <w:pPr>
-        <w:pStyle w:val="a3"/>
-        <w:numPr>
-          <w:ilvl w:val="0"/>
-          <w:numId w:val="10"/>
-        </w:numPr>
-        <w:rPr>
-          <w:rFonts w:ascii="Arial" w:hAnsi="Arial" w:cs="Arial"/>
-          <w:b/>
-          <w:sz w:val="28"/>
-          <w:szCs w:val="28"/>
-        </w:rPr>
-      </w:pPr>
-      <w:r>
-        <w:rPr>
-          <w:rFonts w:ascii="Arial" w:hAnsi="Arial" w:cs="Arial"/>
-          <w:sz w:val="28"/>
-          <w:szCs w:val="28"/>
-          <w:lang w:val="en-US"/>
-        </w:rPr>
-        <w:lastRenderedPageBreak/>
-        <w:t>ID</w:t>
-      </w:r>
-    </w:p>
-    <w:p>
-      <w:pPr>
-        <w:pStyle w:val="a3"/>
-        <w:numPr>
-          <w:ilvl w:val="0"/>
-          <w:numId w:val="10"/>
-        </w:numPr>
-        <w:rPr>
-          <w:rFonts w:ascii="Arial" w:hAnsi="Arial" w:cs="Arial"/>
-          <w:b/>
-          <w:sz w:val="28"/>
-          <w:szCs w:val="28"/>
-        </w:rPr>
-      </w:pPr>
-      <w:r>
-        <w:rPr>
-          <w:rFonts w:ascii="Arial" w:hAnsi="Arial" w:cs="Arial"/>
-          <w:sz w:val="28"/>
-          <w:szCs w:val="28"/>
-          <w:lang w:val="en-US"/>
-        </w:rPr>
-        <w:t>Name</w:t>
-      </w:r>
-    </w:p>
-    <w:p>
-      <w:pPr>
-        <w:pStyle w:val="a3"/>
-        <w:numPr>
-          <w:ilvl w:val="0"/>
-          <w:numId w:val="10"/>
-        </w:numPr>
-        <w:rPr>
-          <w:rFonts w:ascii="Arial" w:hAnsi="Arial" w:cs="Arial"/>
-          <w:b/>
-          <w:sz w:val="28"/>
-          <w:szCs w:val="28"/>
-        </w:rPr>
-      </w:pPr>
-      <w:r>
-        <w:rPr>
-          <w:rFonts w:ascii="Arial" w:hAnsi="Arial" w:cs="Arial"/>
-          <w:sz w:val="28"/>
-          <w:szCs w:val="28"/>
-          <w:lang w:val="en-US"/>
-        </w:rPr>
-        <w:t>Gyms</w:t>
-      </w:r>
-    </w:p>
-    <w:p>
-      <w:pPr>
-        <w:pStyle w:val="a3"/>
-        <w:numPr>
-          <w:ilvl w:val="0"/>
-          <w:numId w:val="10"/>
-        </w:numPr>
-        <w:rPr>
-          <w:rFonts w:ascii="Arial" w:hAnsi="Arial" w:cs="Arial"/>
-          <w:b/>
-          <w:sz w:val="28"/>
-          <w:szCs w:val="28"/>
-        </w:rPr>
-      </w:pPr>
-      <w:r>
-        <w:rPr>
-          <w:rFonts w:ascii="Arial" w:hAnsi="Arial" w:cs="Arial"/>
-          <w:sz w:val="28"/>
-          <w:szCs w:val="28"/>
-          <w:lang w:val="en-US"/>
-        </w:rPr>
-        <w:t>Coach</w:t>
-      </w:r>
-      <w:r>
-        <w:rPr>
-          <w:rFonts w:ascii="Arial" w:hAnsi="Arial" w:cs="Arial"/>
-          <w:sz w:val="28"/>
-          <w:szCs w:val="28"/>
-          <w:lang w:val="en-US"/>
-        </w:rPr>
-        <w:t>e</w:t>
-      </w:r>
       <w:bookmarkStart w:id="0" w:name="_GoBack"/>
       <w:bookmarkEnd w:id="0"/>
+      <w:r>
+        <w:rPr>
+          <w:rFonts w:ascii="Arial" w:hAnsi="Arial" w:cs="Arial"/>
+          <w:sz w:val="28"/>
+          <w:szCs w:val="28"/>
+          <w:lang w:val="en-US"/>
+        </w:rPr>
+        <w:t>Name</w:t>
+      </w:r>
+    </w:p>
+    <w:p>
+      <w:pPr>
+        <w:pStyle w:val="a3"/>
+        <w:numPr>
+          <w:ilvl w:val="0"/>
+          <w:numId w:val="9"/>
+        </w:numPr>
+        <w:rPr>
+          <w:rFonts w:ascii="Arial" w:hAnsi="Arial" w:cs="Arial"/>
+          <w:b/>
+          <w:sz w:val="28"/>
+          <w:szCs w:val="28"/>
+        </w:rPr>
+      </w:pPr>
+      <w:r>
+        <w:rPr>
+          <w:rFonts w:ascii="Arial" w:hAnsi="Arial" w:cs="Arial"/>
+          <w:sz w:val="28"/>
+          <w:szCs w:val="28"/>
+          <w:lang w:val="en-US"/>
+        </w:rPr>
+        <w:t>Surname</w:t>
+      </w:r>
+    </w:p>
+    <w:p>
+      <w:pPr>
+        <w:pStyle w:val="a3"/>
+        <w:numPr>
+          <w:ilvl w:val="0"/>
+          <w:numId w:val="9"/>
+        </w:numPr>
+        <w:rPr>
+          <w:rFonts w:ascii="Arial" w:hAnsi="Arial" w:cs="Arial"/>
+          <w:b/>
+          <w:sz w:val="28"/>
+          <w:szCs w:val="28"/>
+        </w:rPr>
+      </w:pPr>
+      <w:proofErr w:type="spellStart"/>
+      <w:r>
+        <w:rPr>
+          <w:rFonts w:ascii="Arial" w:hAnsi="Arial" w:cs="Arial"/>
+          <w:sz w:val="28"/>
+          <w:szCs w:val="28"/>
+          <w:lang w:val="en-US"/>
+        </w:rPr>
+        <w:t>PassportSeries</w:t>
+      </w:r>
+      <w:proofErr w:type="spellEnd"/>
+    </w:p>
+    <w:p>
+      <w:pPr>
+        <w:pStyle w:val="a3"/>
+        <w:numPr>
+          <w:ilvl w:val="0"/>
+          <w:numId w:val="9"/>
+        </w:numPr>
+        <w:rPr>
+          <w:rFonts w:ascii="Arial" w:hAnsi="Arial" w:cs="Arial"/>
+          <w:b/>
+          <w:sz w:val="28"/>
+          <w:szCs w:val="28"/>
+        </w:rPr>
+      </w:pPr>
+      <w:proofErr w:type="spellStart"/>
+      <w:r>
+        <w:rPr>
+          <w:rFonts w:ascii="Arial" w:hAnsi="Arial" w:cs="Arial"/>
+          <w:sz w:val="28"/>
+          <w:szCs w:val="28"/>
+          <w:lang w:val="en-US"/>
+        </w:rPr>
+        <w:lastRenderedPageBreak/>
+        <w:t>PassportNumber</w:t>
+      </w:r>
+      <w:proofErr w:type="spellEnd"/>
+    </w:p>
+    <w:p>
+      <w:pPr>
+        <w:pStyle w:val="a3"/>
+        <w:numPr>
+          <w:ilvl w:val="0"/>
+          <w:numId w:val="9"/>
+        </w:numPr>
+        <w:rPr>
+          <w:rFonts w:ascii="Arial" w:hAnsi="Arial" w:cs="Arial"/>
+          <w:b/>
+          <w:sz w:val="28"/>
+          <w:szCs w:val="28"/>
+        </w:rPr>
+      </w:pPr>
+      <w:proofErr w:type="spellStart"/>
+      <w:r>
+        <w:rPr>
+          <w:rFonts w:ascii="Arial" w:hAnsi="Arial" w:cs="Arial"/>
+          <w:sz w:val="28"/>
+          <w:szCs w:val="28"/>
+          <w:lang w:val="en-US"/>
+        </w:rPr>
+        <w:t>PhoneNumber</w:t>
+      </w:r>
+      <w:proofErr w:type="spellEnd"/>
+    </w:p>
+    <w:p>
+      <w:pPr>
+        <w:rPr>
+          <w:rFonts w:ascii="Arial" w:hAnsi="Arial" w:cs="Arial"/>
+          <w:b/>
+          <w:sz w:val="28"/>
+          <w:szCs w:val="28"/>
+        </w:rPr>
+      </w:pPr>
+      <w:r>
+        <w:rPr>
+          <w:rFonts w:ascii="Arial" w:hAnsi="Arial" w:cs="Arial"/>
+          <w:b/>
+          <w:sz w:val="28"/>
+          <w:szCs w:val="28"/>
+        </w:rPr>
+        <w:t>Секция</w:t>
+      </w:r>
+    </w:p>
+    <w:p>
+      <w:pPr>
+        <w:pStyle w:val="a3"/>
+        <w:numPr>
+          <w:ilvl w:val="0"/>
+          <w:numId w:val="10"/>
+        </w:numPr>
+        <w:rPr>
+          <w:rFonts w:ascii="Arial" w:hAnsi="Arial" w:cs="Arial"/>
+          <w:b/>
+          <w:sz w:val="28"/>
+          <w:szCs w:val="28"/>
+        </w:rPr>
+      </w:pPr>
+      <w:r>
+        <w:rPr>
+          <w:rFonts w:ascii="Arial" w:hAnsi="Arial" w:cs="Arial"/>
+          <w:sz w:val="28"/>
+          <w:szCs w:val="28"/>
+          <w:lang w:val="en-US"/>
+        </w:rPr>
+        <w:t>ID</w:t>
+      </w:r>
+    </w:p>
+    <w:p>
+      <w:pPr>
+        <w:pStyle w:val="a3"/>
+        <w:numPr>
+          <w:ilvl w:val="0"/>
+          <w:numId w:val="10"/>
+        </w:numPr>
+        <w:rPr>
+          <w:rFonts w:ascii="Arial" w:hAnsi="Arial" w:cs="Arial"/>
+          <w:b/>
+          <w:sz w:val="28"/>
+          <w:szCs w:val="28"/>
+        </w:rPr>
+      </w:pPr>
+      <w:r>
+        <w:rPr>
+          <w:rFonts w:ascii="Arial" w:hAnsi="Arial" w:cs="Arial"/>
+          <w:sz w:val="28"/>
+          <w:szCs w:val="28"/>
+          <w:lang w:val="en-US"/>
+        </w:rPr>
+        <w:t>Name</w:t>
+      </w:r>
+    </w:p>
+    <w:p>
+      <w:pPr>
+        <w:pStyle w:val="a3"/>
+        <w:numPr>
+          <w:ilvl w:val="0"/>
+          <w:numId w:val="10"/>
+        </w:numPr>
+        <w:rPr>
+          <w:rFonts w:ascii="Arial" w:hAnsi="Arial" w:cs="Arial"/>
+          <w:b/>
+          <w:sz w:val="28"/>
+          <w:szCs w:val="28"/>
+        </w:rPr>
+      </w:pPr>
+      <w:r>
+        <w:rPr>
+          <w:rFonts w:ascii="Arial" w:hAnsi="Arial" w:cs="Arial"/>
+          <w:sz w:val="28"/>
+          <w:szCs w:val="28"/>
+          <w:lang w:val="en-US"/>
+        </w:rPr>
+        <w:t>Gyms</w:t>
+      </w:r>
+    </w:p>
+    <w:p>
+      <w:pPr>
+        <w:pStyle w:val="a3"/>
+        <w:numPr>
+          <w:ilvl w:val="0"/>
+          <w:numId w:val="10"/>
+        </w:numPr>
+        <w:rPr>
+          <w:rFonts w:ascii="Arial" w:hAnsi="Arial" w:cs="Arial"/>
+          <w:b/>
+          <w:sz w:val="28"/>
+          <w:szCs w:val="28"/>
+        </w:rPr>
+      </w:pPr>
+      <w:r>
+        <w:rPr>
+          <w:rFonts w:ascii="Arial" w:hAnsi="Arial" w:cs="Arial"/>
+          <w:sz w:val="28"/>
+          <w:szCs w:val="28"/>
+          <w:lang w:val="en-US"/>
+        </w:rPr>
+        <w:t>Coach</w:t>
+      </w:r>
+      <w:r>
+        <w:rPr>
+          <w:rFonts w:ascii="Arial" w:hAnsi="Arial" w:cs="Arial"/>
+          <w:sz w:val="28"/>
+          <w:szCs w:val="28"/>
+          <w:lang w:val="en-US"/>
+        </w:rPr>
+        <w:t>e</w:t>
+      </w:r>
       <w:r>
         <w:rPr>
           <w:rFonts w:ascii="Arial" w:hAnsi="Arial" w:cs="Arial"/>
@@ -4456,6 +4487,119 @@
       </w:rPr>
     </w:lvl>
     <w:lvl w:ilvl="1" w:tplc="04190003">
+      <w:start w:val="1"/>
+      <w:numFmt w:val="bullet"/>
+      <w:lvlText w:val="o"/>
+      <w:lvlJc w:val="left"/>
+      <w:pPr>
+        <w:ind w:left="1440" w:hanging="360"/>
+      </w:pPr>
+      <w:rPr>
+        <w:rFonts w:ascii="Courier New" w:hAnsi="Courier New" w:cs="Courier New" w:hint="default"/>
+      </w:rPr>
+    </w:lvl>
+    <w:lvl w:ilvl="2" w:tplc="04190005" w:tentative="1">
+      <w:start w:val="1"/>
+      <w:numFmt w:val="bullet"/>
+      <w:lvlText w:val=""/>
+      <w:lvlJc w:val="left"/>
+      <w:pPr>
+        <w:ind w:left="2160" w:hanging="360"/>
+      </w:pPr>
+      <w:rPr>
+        <w:rFonts w:ascii="Wingdings" w:hAnsi="Wingdings" w:hint="default"/>
+      </w:rPr>
+    </w:lvl>
+    <w:lvl w:ilvl="3" w:tplc="04190001" w:tentative="1">
+      <w:start w:val="1"/>
+      <w:numFmt w:val="bullet"/>
+      <w:lvlText w:val=""/>
+      <w:lvlJc w:val="left"/>
+      <w:pPr>
+        <w:ind w:left="2880" w:hanging="360"/>
+      </w:pPr>
+      <w:rPr>
+        <w:rFonts w:ascii="Symbol" w:hAnsi="Symbol" w:hint="default"/>
+      </w:rPr>
+    </w:lvl>
+    <w:lvl w:ilvl="4" w:tplc="04190003" w:tentative="1">
+      <w:start w:val="1"/>
+      <w:numFmt w:val="bullet"/>
+      <w:lvlText w:val="o"/>
+      <w:lvlJc w:val="left"/>
+      <w:pPr>
+        <w:ind w:left="3600" w:hanging="360"/>
+      </w:pPr>
+      <w:rPr>
+        <w:rFonts w:ascii="Courier New" w:hAnsi="Courier New" w:cs="Courier New" w:hint="default"/>
+      </w:rPr>
+    </w:lvl>
+    <w:lvl w:ilvl="5" w:tplc="04190005" w:tentative="1">
+      <w:start w:val="1"/>
+      <w:numFmt w:val="bullet"/>
+      <w:lvlText w:val=""/>
+      <w:lvlJc w:val="left"/>
+      <w:pPr>
+        <w:ind w:left="4320" w:hanging="360"/>
+      </w:pPr>
+      <w:rPr>
+        <w:rFonts w:ascii="Wingdings" w:hAnsi="Wingdings" w:hint="default"/>
+      </w:rPr>
+    </w:lvl>
+    <w:lvl w:ilvl="6" w:tplc="04190001" w:tentative="1">
+      <w:start w:val="1"/>
+      <w:numFmt w:val="bullet"/>
+      <w:lvlText w:val=""/>
+      <w:lvlJc w:val="left"/>
+      <w:pPr>
+        <w:ind w:left="5040" w:hanging="360"/>
+      </w:pPr>
+      <w:rPr>
+        <w:rFonts w:ascii="Symbol" w:hAnsi="Symbol" w:hint="default"/>
+      </w:rPr>
+    </w:lvl>
+    <w:lvl w:ilvl="7" w:tplc="04190003" w:tentative="1">
+      <w:start w:val="1"/>
+      <w:numFmt w:val="bullet"/>
+      <w:lvlText w:val="o"/>
+      <w:lvlJc w:val="left"/>
+      <w:pPr>
+        <w:ind w:left="5760" w:hanging="360"/>
+      </w:pPr>
+      <w:rPr>
+        <w:rFonts w:ascii="Courier New" w:hAnsi="Courier New" w:cs="Courier New" w:hint="default"/>
+      </w:rPr>
+    </w:lvl>
+    <w:lvl w:ilvl="8" w:tplc="04190005" w:tentative="1">
+      <w:start w:val="1"/>
+      <w:numFmt w:val="bullet"/>
+      <w:lvlText w:val=""/>
+      <w:lvlJc w:val="left"/>
+      <w:pPr>
+        <w:ind w:left="6480" w:hanging="360"/>
+      </w:pPr>
+      <w:rPr>
+        <w:rFonts w:ascii="Wingdings" w:hAnsi="Wingdings" w:hint="default"/>
+      </w:rPr>
+    </w:lvl>
+  </w:abstractNum>
+  <w:abstractNum w:abstractNumId="12">
+    <w:nsid w:val="76590FAD"/>
+    <w:multiLevelType w:val="hybridMultilevel"/>
+    <w:tmpl w:val="04DA7B0E"/>
+    <w:lvl w:ilvl="0" w:tplc="04190001">
+      <w:start w:val="1"/>
+      <w:numFmt w:val="bullet"/>
+      <w:lvlText w:val=""/>
+      <w:lvlJc w:val="left"/>
+      <w:pPr>
+        <w:ind w:left="720" w:hanging="360"/>
+      </w:pPr>
+      <w:rPr>
+        <w:rFonts w:ascii="Symbol" w:hAnsi="Symbol" w:hint="default"/>
+      </w:rPr>
+    </w:lvl>
+    <w:lvl w:ilvl="1" w:tplc="04190003" w:tentative="1">
       <w:start w:val="1"/>
       <w:numFmt w:val="bullet"/>
       <w:lvlText w:val="o"/>
@@ -4587,6 +4731,9 @@
   </w:num>
   <w:num w:numId="12">
     <w:abstractNumId w:val="1"/>
+  </w:num>
+  <w:num w:numId="13">
+    <w:abstractNumId w:val="12"/>
   </w:num>
 </w:numbering>
 </file>

</xml_diff>